<commit_message>
Updated Report and removed some warnings in project
</commit_message>
<xml_diff>
--- a/DAC619_Assignment_Report.docx
+++ b/DAC619_Assignment_Report.docx
@@ -4,18 +4,17 @@
   <w:body>
     <w:sdt>
       <w:sdtPr>
+        <w:rPr>
+          <w:rFonts w:eastAsiaTheme="minorHAnsi"/>
+          <w:lang w:val="en-GB"/>
+        </w:rPr>
         <w:id w:val="1237287741"/>
         <w:docPartObj>
           <w:docPartGallery w:val="Cover Pages"/>
           <w:docPartUnique/>
         </w:docPartObj>
       </w:sdtPr>
-      <w:sdtEndPr>
-        <w:rPr>
-          <w:rFonts w:eastAsiaTheme="minorHAnsi"/>
-          <w:lang w:val="en-GB"/>
-        </w:rPr>
-      </w:sdtEndPr>
+      <w:sdtEndPr/>
       <w:sdtContent>
         <w:p>
           <w:pPr>
@@ -154,6 +153,7 @@
                                       <w:calendar w:val="gregorian"/>
                                     </w:date>
                                   </w:sdtPr>
+                                  <w:sdtEndPr/>
                                   <w:sdtContent>
                                     <w:p>
                                       <w:pPr>
@@ -3466,6 +3466,7 @@
                                 <w:calendar w:val="gregorian"/>
                               </w:date>
                             </w:sdtPr>
+                            <w:sdtEndPr/>
                             <w:sdtContent>
                               <w:p>
                                 <w:pPr>
@@ -3691,6 +3692,7 @@
                                     <w:dataBinding w:prefixMappings="xmlns:ns0='http://purl.org/dc/elements/1.1/' xmlns:ns1='http://schemas.openxmlformats.org/package/2006/metadata/core-properties' " w:xpath="/ns1:coreProperties[1]/ns0:title[1]" w:storeItemID="{6C3C8BC8-F283-45AE-878A-BAB7291924A1}"/>
                                     <w:text/>
                                   </w:sdtPr>
+                                  <w:sdtEndPr/>
                                   <w:sdtContent>
                                     <w:r>
                                       <w:rPr>
@@ -3726,6 +3728,7 @@
                                     <w:dataBinding w:prefixMappings="xmlns:ns0='http://purl.org/dc/elements/1.1/' xmlns:ns1='http://schemas.openxmlformats.org/package/2006/metadata/core-properties' " w:xpath="/ns1:coreProperties[1]/ns0:subject[1]" w:storeItemID="{6C3C8BC8-F283-45AE-878A-BAB7291924A1}"/>
                                     <w:text/>
                                   </w:sdtPr>
+                                  <w:sdtEndPr/>
                                   <w:sdtContent>
                                     <w:r>
                                       <w:rPr>
@@ -3790,6 +3793,7 @@
                               <w:dataBinding w:prefixMappings="xmlns:ns0='http://purl.org/dc/elements/1.1/' xmlns:ns1='http://schemas.openxmlformats.org/package/2006/metadata/core-properties' " w:xpath="/ns1:coreProperties[1]/ns0:title[1]" w:storeItemID="{6C3C8BC8-F283-45AE-878A-BAB7291924A1}"/>
                               <w:text/>
                             </w:sdtPr>
+                            <w:sdtEndPr/>
                             <w:sdtContent>
                               <w:r>
                                 <w:rPr>
@@ -3825,6 +3829,7 @@
                               <w:dataBinding w:prefixMappings="xmlns:ns0='http://purl.org/dc/elements/1.1/' xmlns:ns1='http://schemas.openxmlformats.org/package/2006/metadata/core-properties' " w:xpath="/ns1:coreProperties[1]/ns0:subject[1]" w:storeItemID="{6C3C8BC8-F283-45AE-878A-BAB7291924A1}"/>
                               <w:text/>
                             </w:sdtPr>
+                            <w:sdtEndPr/>
                             <w:sdtContent>
                               <w:r>
                                 <w:rPr>
@@ -3935,6 +3940,7 @@
                                     <w:dataBinding w:prefixMappings="xmlns:ns0='http://schemas.openxmlformats.org/officeDocument/2006/extended-properties' " w:xpath="/ns0:Properties[1]/ns0:Company[1]" w:storeItemID="{6668398D-A668-4E3E-A5EB-62B293D839F1}"/>
                                     <w:text/>
                                   </w:sdtPr>
+                                  <w:sdtEndPr/>
                                   <w:sdtContent>
                                     <w:r>
                                       <w:rPr>
@@ -4007,6 +4013,7 @@
                               <w:dataBinding w:prefixMappings="xmlns:ns0='http://schemas.openxmlformats.org/officeDocument/2006/extended-properties' " w:xpath="/ns0:Properties[1]/ns0:Company[1]" w:storeItemID="{6668398D-A668-4E3E-A5EB-62B293D839F1}"/>
                               <w:text/>
                             </w:sdtPr>
+                            <w:sdtEndPr/>
                             <w:sdtContent>
                               <w:r>
                                 <w:rPr>
@@ -4037,7 +4044,11 @@
     <w:sdt>
       <w:sdtPr>
         <w:rPr>
-          <w:rFonts w:asciiTheme="minorHAnsi" w:hAnsiTheme="minorHAnsi"/>
+          <w:rFonts w:asciiTheme="minorHAnsi" w:eastAsiaTheme="minorHAnsi" w:hAnsiTheme="minorHAnsi" w:cstheme="minorBidi"/>
+          <w:color w:val="auto"/>
+          <w:sz w:val="22"/>
+          <w:szCs w:val="22"/>
+          <w:lang w:val="en-GB"/>
         </w:rPr>
         <w:id w:val="-453246534"/>
         <w:docPartObj>
@@ -4047,14 +4058,9 @@
       </w:sdtPr>
       <w:sdtEndPr>
         <w:rPr>
-          <w:rFonts w:eastAsiaTheme="minorHAnsi" w:cstheme="minorBidi"/>
           <w:b/>
           <w:bCs/>
           <w:noProof/>
-          <w:color w:val="auto"/>
-          <w:sz w:val="22"/>
-          <w:szCs w:val="22"/>
-          <w:lang w:val="en-GB"/>
         </w:rPr>
       </w:sdtEndPr>
       <w:sdtContent>
@@ -4096,7 +4102,7 @@
           <w:r>
             <w:fldChar w:fldCharType="separate"/>
           </w:r>
-          <w:hyperlink w:anchor="_Toc503783267" w:history="1">
+          <w:hyperlink w:anchor="_Toc503792784" w:history="1">
             <w:r>
               <w:rPr>
                 <w:rStyle w:val="Hyperlink"/>
@@ -4123,7 +4129,7 @@
                 <w:noProof/>
                 <w:webHidden/>
               </w:rPr>
-              <w:instrText xml:space="preserve"> PAGEREF _Toc503783267 \h </w:instrText>
+              <w:instrText xml:space="preserve"> PAGEREF _Toc503792784 \h </w:instrText>
             </w:r>
             <w:r>
               <w:rPr>
@@ -4166,7 +4172,7 @@
               <w:lang w:eastAsia="en-GB"/>
             </w:rPr>
           </w:pPr>
-          <w:hyperlink w:anchor="_Toc503783268" w:history="1">
+          <w:hyperlink w:anchor="_Toc503792785" w:history="1">
             <w:r>
               <w:rPr>
                 <w:rStyle w:val="Hyperlink"/>
@@ -4193,7 +4199,7 @@
                 <w:noProof/>
                 <w:webHidden/>
               </w:rPr>
-              <w:instrText xml:space="preserve"> PAGEREF _Toc503783268 \h </w:instrText>
+              <w:instrText xml:space="preserve"> PAGEREF _Toc503792785 \h </w:instrText>
             </w:r>
             <w:r>
               <w:rPr>
@@ -4236,13 +4242,13 @@
               <w:lang w:eastAsia="en-GB"/>
             </w:rPr>
           </w:pPr>
-          <w:hyperlink w:anchor="_Toc503783269" w:history="1">
+          <w:hyperlink w:anchor="_Toc503792786" w:history="1">
             <w:r>
               <w:rPr>
                 <w:rStyle w:val="Hyperlink"/>
                 <w:noProof/>
               </w:rPr>
-              <w:t>Advantages and Disadvantages of the chosen Algorithm:</w:t>
+              <w:t>Advantages and Disadvantages:</w:t>
             </w:r>
             <w:r>
               <w:rPr>
@@ -4263,7 +4269,7 @@
                 <w:noProof/>
                 <w:webHidden/>
               </w:rPr>
-              <w:instrText xml:space="preserve"> PAGEREF _Toc503783269 \h </w:instrText>
+              <w:instrText xml:space="preserve"> PAGEREF _Toc503792786 \h </w:instrText>
             </w:r>
             <w:r>
               <w:rPr>
@@ -4301,10 +4307,12 @@
               <w:tab w:val="right" w:leader="dot" w:pos="9016"/>
             </w:tabs>
             <w:rPr>
+              <w:rFonts w:eastAsiaTheme="minorEastAsia"/>
               <w:noProof/>
+              <w:lang w:eastAsia="en-GB"/>
             </w:rPr>
           </w:pPr>
-          <w:hyperlink w:anchor="_Toc503783270" w:history="1">
+          <w:hyperlink w:anchor="_Toc503792787" w:history="1">
             <w:r>
               <w:rPr>
                 <w:rStyle w:val="Hyperlink"/>
@@ -4331,7 +4339,7 @@
                 <w:noProof/>
                 <w:webHidden/>
               </w:rPr>
-              <w:instrText xml:space="preserve"> PAGEREF _Toc503783270 \h </w:instrText>
+              <w:instrText xml:space="preserve"> PAGEREF _Toc503792787 \h </w:instrText>
             </w:r>
             <w:r>
               <w:rPr>
@@ -4369,10 +4377,12 @@
               <w:tab w:val="right" w:leader="dot" w:pos="9016"/>
             </w:tabs>
             <w:rPr>
+              <w:rFonts w:eastAsiaTheme="minorEastAsia"/>
               <w:noProof/>
+              <w:lang w:eastAsia="en-GB"/>
             </w:rPr>
           </w:pPr>
-          <w:hyperlink w:anchor="_Toc503783271" w:history="1">
+          <w:hyperlink w:anchor="_Toc503792788" w:history="1">
             <w:r>
               <w:rPr>
                 <w:rStyle w:val="Hyperlink"/>
@@ -4399,7 +4409,7 @@
                 <w:noProof/>
                 <w:webHidden/>
               </w:rPr>
-              <w:instrText xml:space="preserve"> PAGEREF _Toc503783271 \h </w:instrText>
+              <w:instrText xml:space="preserve"> PAGEREF _Toc503792788 \h </w:instrText>
             </w:r>
             <w:r>
               <w:rPr>
@@ -4442,13 +4452,13 @@
               <w:lang w:eastAsia="en-GB"/>
             </w:rPr>
           </w:pPr>
-          <w:hyperlink w:anchor="_Toc503783272" w:history="1">
+          <w:hyperlink w:anchor="_Toc503792789" w:history="1">
             <w:r>
               <w:rPr>
                 <w:rStyle w:val="Hyperlink"/>
                 <w:noProof/>
               </w:rPr>
-              <w:t>Comparison of chosen algorithm with other Algorithms:</w:t>
+              <w:t>Comparison with other Algorithms:</w:t>
             </w:r>
             <w:r>
               <w:rPr>
@@ -4469,7 +4479,7 @@
                 <w:noProof/>
                 <w:webHidden/>
               </w:rPr>
-              <w:instrText xml:space="preserve"> PAGEREF _Toc503783272 \h </w:instrText>
+              <w:instrText xml:space="preserve"> PAGEREF _Toc503792789 \h </w:instrText>
             </w:r>
             <w:r>
               <w:rPr>
@@ -4520,7 +4530,7 @@
           <w:rFonts w:asciiTheme="minorHAnsi" w:hAnsiTheme="minorHAnsi"/>
         </w:rPr>
       </w:pPr>
-      <w:bookmarkStart w:id="0" w:name="_Toc503783267"/>
+      <w:bookmarkStart w:id="0" w:name="_Toc503792784"/>
       <w:r>
         <w:rPr>
           <w:rFonts w:asciiTheme="minorHAnsi" w:hAnsiTheme="minorHAnsi"/>
@@ -4557,7 +4567,7 @@
           <w:rFonts w:asciiTheme="minorHAnsi" w:hAnsiTheme="minorHAnsi"/>
         </w:rPr>
       </w:pPr>
-      <w:bookmarkStart w:id="1" w:name="_Toc503783268"/>
+      <w:bookmarkStart w:id="1" w:name="_Toc503792785"/>
       <w:r>
         <w:rPr>
           <w:rFonts w:asciiTheme="minorHAnsi" w:hAnsiTheme="minorHAnsi"/>
@@ -5159,12 +5169,12 @@
           <w:rFonts w:asciiTheme="minorHAnsi" w:hAnsiTheme="minorHAnsi"/>
         </w:rPr>
       </w:pPr>
-      <w:bookmarkStart w:id="2" w:name="_Toc503783269"/>
+      <w:bookmarkStart w:id="2" w:name="_Toc503792786"/>
       <w:r>
         <w:rPr>
           <w:rFonts w:asciiTheme="minorHAnsi" w:hAnsiTheme="minorHAnsi"/>
         </w:rPr>
-        <w:t>Advantages and Disadvantages of the chosen Algorithm:</w:t>
+        <w:t>Advantages and Disadvantages:</w:t>
       </w:r>
       <w:bookmarkEnd w:id="2"/>
     </w:p>
@@ -5176,7 +5186,7 @@
           <w:rFonts w:asciiTheme="minorHAnsi" w:hAnsiTheme="minorHAnsi"/>
         </w:rPr>
       </w:pPr>
-      <w:bookmarkStart w:id="3" w:name="_Toc503783270"/>
+      <w:bookmarkStart w:id="3" w:name="_Toc503792787"/>
       <w:r>
         <w:rPr>
           <w:rFonts w:asciiTheme="minorHAnsi" w:hAnsiTheme="minorHAnsi"/>
@@ -5258,7 +5268,7 @@
       <w:pPr>
         <w:pStyle w:val="Heading2"/>
       </w:pPr>
-      <w:bookmarkStart w:id="4" w:name="_Toc503783271"/>
+      <w:bookmarkStart w:id="4" w:name="_Toc503792788"/>
       <w:r>
         <w:rPr>
           <w:rFonts w:asciiTheme="minorHAnsi" w:hAnsiTheme="minorHAnsi"/>
@@ -5310,25 +5320,25 @@
           <w:rFonts w:asciiTheme="minorHAnsi" w:hAnsiTheme="minorHAnsi"/>
         </w:rPr>
       </w:pPr>
-      <w:bookmarkStart w:id="5" w:name="_Toc503783272"/>
+      <w:bookmarkStart w:id="5" w:name="_Toc503792789"/>
       <w:r>
         <w:rPr>
           <w:rFonts w:asciiTheme="minorHAnsi" w:hAnsiTheme="minorHAnsi"/>
         </w:rPr>
         <w:lastRenderedPageBreak/>
-        <w:t xml:space="preserve">Comparison of chosen </w:t>
+        <w:t xml:space="preserve">Comparison </w:t>
       </w:r>
       <w:r>
         <w:rPr>
           <w:rFonts w:asciiTheme="minorHAnsi" w:hAnsiTheme="minorHAnsi"/>
         </w:rPr>
-        <w:t>A</w:t>
+        <w:t>with other Algorithms</w:t>
       </w:r>
       <w:r>
         <w:rPr>
           <w:rFonts w:asciiTheme="minorHAnsi" w:hAnsiTheme="minorHAnsi"/>
         </w:rPr>
-        <w:t>lgorithm with other Algorithms:</w:t>
+        <w:t>:</w:t>
       </w:r>
       <w:bookmarkEnd w:id="5"/>
     </w:p>
@@ -5424,8 +5434,440 @@
         </w:rPr>
         <w:t>The other algorithm is the neural network.</w:t>
       </w:r>
+      <w:r>
+        <w:rPr>
+          <w:sz w:val="24"/>
+        </w:rPr>
+        <w:t xml:space="preserve"> Neural network is a very complex algorithm and it’s not </w:t>
+      </w:r>
+      <w:r>
+        <w:rPr>
+          <w:sz w:val="24"/>
+        </w:rPr>
+        <w:t>required</w:t>
+      </w:r>
+      <w:r>
+        <w:rPr>
+          <w:sz w:val="24"/>
+        </w:rPr>
+        <w:t xml:space="preserve"> for this level. It uses high-level mathematic</w:t>
+      </w:r>
+      <w:r>
+        <w:rPr>
+          <w:sz w:val="24"/>
+        </w:rPr>
+        <w:t xml:space="preserve">s for calculations and processes which isn’t necessary. Since, the game level is slightly more complex for state machine and very simple for neural network, decision tree algorithm </w:t>
+      </w:r>
+      <w:r>
+        <w:rPr>
+          <w:sz w:val="24"/>
+        </w:rPr>
+        <w:t>is more suitable and apt.</w:t>
+      </w:r>
+    </w:p>
+    <w:p>
+      <w:pPr>
+        <w:rPr>
+          <w:sz w:val="24"/>
+        </w:rPr>
+      </w:pPr>
+    </w:p>
+    <w:p>
+      <w:pPr>
+        <w:pStyle w:val="Heading1"/>
+        <w:rPr>
+          <w:rFonts w:asciiTheme="minorHAnsi" w:hAnsiTheme="minorHAnsi" w:cstheme="minorHAnsi"/>
+        </w:rPr>
+      </w:pPr>
+      <w:r>
+        <w:rPr>
+          <w:rFonts w:asciiTheme="minorHAnsi" w:hAnsiTheme="minorHAnsi" w:cstheme="minorHAnsi"/>
+        </w:rPr>
+        <w:t>Decision Tree Design:</w:t>
+      </w:r>
+    </w:p>
+    <w:p/>
+    <w:p>
+      <w:pPr>
+        <w:rPr>
+          <w:sz w:val="24"/>
+        </w:rPr>
+      </w:pPr>
+      <w:r>
+        <w:rPr>
+          <w:sz w:val="24"/>
+        </w:rPr>
+        <w:t xml:space="preserve">The tree was designed based on the behaviours mentioned above. Decisions were prioritised based on how important they were. For example, it was necessary to perform a health check first and then check if another entity is in sight. </w:t>
+      </w:r>
+      <w:r>
+        <w:rPr>
+          <w:sz w:val="24"/>
+        </w:rPr>
+        <w:t>The decision tree design can be seen below.</w:t>
+      </w:r>
+    </w:p>
+    <w:p>
+      <w:pPr>
+        <w:jc w:val="center"/>
+        <w:rPr>
+          <w:sz w:val="24"/>
+        </w:rPr>
+      </w:pPr>
+      <w:r>
+        <w:rPr>
+          <w:noProof/>
+          <w:sz w:val="24"/>
+        </w:rPr>
+        <w:drawing>
+          <wp:inline distT="0" distB="0" distL="0" distR="0" wp14:anchorId="34E0E704" wp14:editId="0892EC0B">
+            <wp:extent cx="5731510" cy="3221355"/>
+            <wp:effectExtent l="19050" t="19050" r="21590" b="17145"/>
+            <wp:docPr id="39" name="Picture 39"/>
+            <wp:cNvGraphicFramePr>
+              <a:graphicFrameLocks xmlns:a="http://schemas.openxmlformats.org/drawingml/2006/main" noChangeAspect="1"/>
+            </wp:cNvGraphicFramePr>
+            <a:graphic xmlns:a="http://schemas.openxmlformats.org/drawingml/2006/main">
+              <a:graphicData uri="http://schemas.openxmlformats.org/drawingml/2006/picture">
+                <pic:pic xmlns:pic="http://schemas.openxmlformats.org/drawingml/2006/picture">
+                  <pic:nvPicPr>
+                    <pic:cNvPr id="39" name="Decision Tree Design.png"/>
+                    <pic:cNvPicPr/>
+                  </pic:nvPicPr>
+                  <pic:blipFill>
+                    <a:blip r:embed="rId7" cstate="print">
+                      <a:extLst>
+                        <a:ext uri="{28A0092B-C50C-407E-A947-70E740481C1C}">
+                          <a14:useLocalDpi xmlns:a14="http://schemas.microsoft.com/office/drawing/2010/main" val="0"/>
+                        </a:ext>
+                      </a:extLst>
+                    </a:blip>
+                    <a:stretch>
+                      <a:fillRect/>
+                    </a:stretch>
+                  </pic:blipFill>
+                  <pic:spPr>
+                    <a:xfrm>
+                      <a:off x="0" y="0"/>
+                      <a:ext cx="5731510" cy="3221355"/>
+                    </a:xfrm>
+                    <a:prstGeom prst="rect">
+                      <a:avLst/>
+                    </a:prstGeom>
+                    <a:ln>
+                      <a:solidFill>
+                        <a:schemeClr val="bg1">
+                          <a:lumMod val="95000"/>
+                        </a:schemeClr>
+                      </a:solidFill>
+                    </a:ln>
+                  </pic:spPr>
+                </pic:pic>
+              </a:graphicData>
+            </a:graphic>
+          </wp:inline>
+        </w:drawing>
+      </w:r>
+    </w:p>
+    <w:p>
+      <w:pPr>
+        <w:rPr>
+          <w:sz w:val="24"/>
+        </w:rPr>
+      </w:pPr>
+      <w:r>
+        <w:rPr>
+          <w:sz w:val="24"/>
+        </w:rPr>
+        <w:lastRenderedPageBreak/>
+        <w:t xml:space="preserve">As you can see that when </w:t>
+      </w:r>
+      <w:r>
+        <w:rPr>
+          <w:sz w:val="24"/>
+        </w:rPr>
+        <w:t xml:space="preserve">the entity’s health it low, it only checks </w:t>
+      </w:r>
+      <w:r>
+        <w:rPr>
+          <w:sz w:val="24"/>
+        </w:rPr>
+        <w:t xml:space="preserve">if the opponent or a health </w:t>
+      </w:r>
+      <w:r>
+        <w:rPr>
+          <w:sz w:val="24"/>
+        </w:rPr>
+        <w:t>kit is in sight and not anything else.</w:t>
+      </w:r>
+      <w:r>
+        <w:rPr>
+          <w:sz w:val="24"/>
+        </w:rPr>
+        <w:t xml:space="preserve"> </w:t>
+      </w:r>
+      <w:r>
+        <w:rPr>
+          <w:sz w:val="24"/>
+        </w:rPr>
+        <w:t>By this way, we can avoid less</w:t>
+      </w:r>
+      <w:r>
+        <w:rPr>
+          <w:sz w:val="24"/>
+        </w:rPr>
+        <w:t xml:space="preserve"> important decisions and arrive at an action node as quickly as possible</w:t>
+      </w:r>
+      <w:r>
+        <w:rPr>
+          <w:sz w:val="24"/>
+        </w:rPr>
+        <w:t xml:space="preserve"> to avoid performance hiccups.</w:t>
+      </w:r>
+      <w:r>
+        <w:rPr>
+          <w:sz w:val="24"/>
+        </w:rPr>
+        <w:t xml:space="preserve"> </w:t>
+      </w:r>
+    </w:p>
+    <w:p>
+      <w:pPr>
+        <w:rPr>
+          <w:sz w:val="24"/>
+        </w:rPr>
+      </w:pPr>
+      <w:r>
+        <w:rPr>
+          <w:sz w:val="24"/>
+        </w:rPr>
+        <w:t>In the middle</w:t>
+      </w:r>
+      <w:r>
+        <w:rPr>
+          <w:sz w:val="24"/>
+        </w:rPr>
+        <w:t xml:space="preserve">, we can see that we first check if the power up has been picked up and if not, we look for one. If we switch the order, it would still be acceptable but just like </w:t>
+      </w:r>
+      <w:r>
+        <w:rPr>
+          <w:sz w:val="24"/>
+        </w:rPr>
+        <w:t>the previous case,</w:t>
+      </w:r>
+      <w:r>
+        <w:rPr>
+          <w:sz w:val="24"/>
+        </w:rPr>
+        <w:t xml:space="preserve"> we try to avoid</w:t>
+      </w:r>
+      <w:r>
+        <w:rPr>
+          <w:sz w:val="24"/>
+        </w:rPr>
+        <w:t xml:space="preserve"> checks where </w:t>
+      </w:r>
+      <w:r>
+        <w:rPr>
+          <w:sz w:val="24"/>
+        </w:rPr>
+        <w:t xml:space="preserve">it’s possible. </w:t>
+      </w:r>
+    </w:p>
+    <w:p>
+      <w:pPr>
+        <w:rPr>
+          <w:sz w:val="24"/>
+        </w:rPr>
+      </w:pPr>
+      <w:r>
+        <w:rPr>
+          <w:sz w:val="24"/>
+        </w:rPr>
+        <w:t xml:space="preserve">At last on the right, we make a few decisions before attacking. We first check if the opponent is fleeing. If it does, then there is no need for further </w:t>
+      </w:r>
+      <w:r>
+        <w:rPr>
+          <w:sz w:val="24"/>
+        </w:rPr>
+        <w:t>checks and continue to randomly wander the level.</w:t>
+      </w:r>
+      <w:r>
+        <w:rPr>
+          <w:sz w:val="24"/>
+        </w:rPr>
+        <w:t xml:space="preserve"> If not, then we perform the attack power check and if that’s positive, we move towards the enemy and attack when close.</w:t>
+      </w:r>
+    </w:p>
+    <w:p>
+      <w:pPr>
+        <w:rPr>
+          <w:sz w:val="24"/>
+        </w:rPr>
+      </w:pPr>
+    </w:p>
+    <w:p>
+      <w:pPr>
+        <w:pStyle w:val="Heading1"/>
+      </w:pPr>
+      <w:r>
+        <w:t>Design Iterations:</w:t>
+      </w:r>
+    </w:p>
+    <w:p/>
+    <w:p>
+      <w:r>
+        <w:t xml:space="preserve">The presented level </w:t>
+      </w:r>
+      <w:r>
+        <w:t>had only one of each from the entity’s point of view. There was another entity, one power pickup and one health kit. Implementing AI logic just for these objects specifically didn’t sound very efficient. So,</w:t>
+      </w:r>
+      <w:r>
+        <w:t xml:space="preserve"> the AI script was modified to have a knowledge of multiple </w:t>
+      </w:r>
+      <w:r>
+        <w:t>entities and collectibles.</w:t>
+      </w:r>
+      <w:r>
+        <w:t xml:space="preserve"> Initially, it was designed in a way that the script </w:t>
+      </w:r>
+      <w:r>
+        <w:t xml:space="preserve">would add all the game objects of a specific </w:t>
+      </w:r>
+      <w:r>
+        <w:t>tag</w:t>
+      </w:r>
+      <w:r>
+        <w:t xml:space="preserve"> to </w:t>
+      </w:r>
+      <w:r>
+        <w:t>respective lists</w:t>
+      </w:r>
+      <w:r>
+        <w:t xml:space="preserve"> and loop </w:t>
+      </w:r>
+      <w:r>
+        <w:t>through each list</w:t>
+      </w:r>
+      <w:r>
+        <w:t xml:space="preserve"> and find out which is the closest one.</w:t>
+      </w:r>
+      <w:r>
+        <w:t xml:space="preserve"> </w:t>
+      </w:r>
+      <w:r>
+        <w:t xml:space="preserve">It was </w:t>
+      </w:r>
+      <w:r>
+        <w:t>later realised</w:t>
+      </w:r>
+      <w:r>
+        <w:t xml:space="preserve"> that this implementation is very expensive as there could be more than 20 or 30 and it would loop through all.</w:t>
+      </w:r>
+      <w:r>
+        <w:t xml:space="preserve"> Not only the code was expensive but also illogical because the entity would be aware of </w:t>
+      </w:r>
+      <w:r>
+        <w:t>a health kit’s position that may be placed outside the level.</w:t>
+      </w:r>
+      <w:r>
+        <w:t xml:space="preserve"> The decision tree looked like the one be</w:t>
+      </w:r>
+      <w:r>
+        <w:t>low for the logic mention</w:t>
+      </w:r>
+      <w:r>
+        <w:t>ed before</w:t>
+      </w:r>
+      <w:r>
+        <w:t>.</w:t>
+      </w:r>
+    </w:p>
+    <w:p>
+      <w:pPr>
+        <w:jc w:val="center"/>
+      </w:pPr>
+      <w:r>
+        <w:rPr>
+          <w:noProof/>
+        </w:rPr>
+        <w:drawing>
+          <wp:inline distT="0" distB="0" distL="0" distR="0" wp14:anchorId="0FA4543F" wp14:editId="1CF3B075">
+            <wp:extent cx="4081874" cy="3837214"/>
+            <wp:effectExtent l="19050" t="19050" r="13970" b="11430"/>
+            <wp:docPr id="41" name="Picture 41"/>
+            <wp:cNvGraphicFramePr>
+              <a:graphicFrameLocks xmlns:a="http://schemas.openxmlformats.org/drawingml/2006/main" noChangeAspect="1"/>
+            </wp:cNvGraphicFramePr>
+            <a:graphic xmlns:a="http://schemas.openxmlformats.org/drawingml/2006/main">
+              <a:graphicData uri="http://schemas.openxmlformats.org/drawingml/2006/picture">
+                <pic:pic xmlns:pic="http://schemas.openxmlformats.org/drawingml/2006/picture">
+                  <pic:nvPicPr>
+                    <pic:cNvPr id="41" name="Old Tree Design.png"/>
+                    <pic:cNvPicPr/>
+                  </pic:nvPicPr>
+                  <pic:blipFill>
+                    <a:blip r:embed="rId8" cstate="print">
+                      <a:extLst>
+                        <a:ext uri="{28A0092B-C50C-407E-A947-70E740481C1C}">
+                          <a14:useLocalDpi xmlns:a14="http://schemas.microsoft.com/office/drawing/2010/main" val="0"/>
+                        </a:ext>
+                      </a:extLst>
+                    </a:blip>
+                    <a:stretch>
+                      <a:fillRect/>
+                    </a:stretch>
+                  </pic:blipFill>
+                  <pic:spPr>
+                    <a:xfrm>
+                      <a:off x="0" y="0"/>
+                      <a:ext cx="4091208" cy="3845988"/>
+                    </a:xfrm>
+                    <a:prstGeom prst="rect">
+                      <a:avLst/>
+                    </a:prstGeom>
+                    <a:ln>
+                      <a:solidFill>
+                        <a:schemeClr val="bg1">
+                          <a:lumMod val="95000"/>
+                        </a:schemeClr>
+                      </a:solidFill>
+                    </a:ln>
+                  </pic:spPr>
+                </pic:pic>
+              </a:graphicData>
+            </a:graphic>
+          </wp:inline>
+        </w:drawing>
+      </w:r>
+    </w:p>
+    <w:p>
+      <w:r>
+        <w:lastRenderedPageBreak/>
+        <w:t>It was then realised that the entities had a sensing script attached to them</w:t>
+      </w:r>
+      <w:r>
+        <w:t xml:space="preserve"> which would add game objects into a dictionary</w:t>
+      </w:r>
+      <w:r>
+        <w:t xml:space="preserve"> which are in sight and then remove them when out of sight. But unfortunately</w:t>
+      </w:r>
+      <w:r>
+        <w:t>, only the names of the game objects in the dictionary can be used which wasn’t applicable for the design. So, a new list was created, and this was used to add and remove game objects appropriately. Instead of looping through every game object in the scene, it was improved to</w:t>
+      </w:r>
+      <w:r>
+        <w:t xml:space="preserve"> </w:t>
+      </w:r>
+      <w:r>
+        <w:t xml:space="preserve">loop through the objects that are in sight and find the closest one. </w:t>
+      </w:r>
+      <w:r>
+        <w:t xml:space="preserve">This improved performance and was also more logical. </w:t>
+      </w:r>
       <w:bookmarkStart w:id="6" w:name="_GoBack"/>
       <w:bookmarkEnd w:id="6"/>
+      <w:r>
+        <w:t xml:space="preserve"> </w:t>
+      </w:r>
     </w:p>
     <w:sectPr>
       <w:pgSz w:w="11906" w:h="16838"/>
@@ -6468,7 +6910,7 @@
 </file>
 
 <file path=customXml/itemProps2.xml><?xml version="1.0" encoding="utf-8"?>
-<ds:datastoreItem xmlns:ds="http://schemas.openxmlformats.org/officeDocument/2006/customXml" ds:itemID="{6C3ED487-D9C9-4562-B0AC-AE4D1047747D}">
+<ds:datastoreItem xmlns:ds="http://schemas.openxmlformats.org/officeDocument/2006/customXml" ds:itemID="{F7436212-8BF7-4763-B341-B43F29184220}">
   <ds:schemaRefs>
     <ds:schemaRef ds:uri="http://schemas.openxmlformats.org/officeDocument/2006/bibliography"/>
   </ds:schemaRefs>

</xml_diff>

<commit_message>
Updated Report and Added more Comments
</commit_message>
<xml_diff>
--- a/DAC619_Assignment_Report.docx
+++ b/DAC619_Assignment_Report.docx
@@ -14,7 +14,6 @@
           <w:docPartUnique/>
         </w:docPartObj>
       </w:sdtPr>
-      <w:sdtEndPr/>
       <w:sdtContent>
         <w:p>
           <w:pPr>
@@ -153,7 +152,6 @@
                                       <w:calendar w:val="gregorian"/>
                                     </w:date>
                                   </w:sdtPr>
-                                  <w:sdtEndPr/>
                                   <w:sdtContent>
                                     <w:p>
                                       <w:pPr>
@@ -3466,7 +3464,6 @@
                                 <w:calendar w:val="gregorian"/>
                               </w:date>
                             </w:sdtPr>
-                            <w:sdtEndPr/>
                             <w:sdtContent>
                               <w:p>
                                 <w:pPr>
@@ -3692,7 +3689,6 @@
                                     <w:dataBinding w:prefixMappings="xmlns:ns0='http://purl.org/dc/elements/1.1/' xmlns:ns1='http://schemas.openxmlformats.org/package/2006/metadata/core-properties' " w:xpath="/ns1:coreProperties[1]/ns0:title[1]" w:storeItemID="{6C3C8BC8-F283-45AE-878A-BAB7291924A1}"/>
                                     <w:text/>
                                   </w:sdtPr>
-                                  <w:sdtEndPr/>
                                   <w:sdtContent>
                                     <w:r>
                                       <w:rPr>
@@ -3728,7 +3724,6 @@
                                     <w:dataBinding w:prefixMappings="xmlns:ns0='http://purl.org/dc/elements/1.1/' xmlns:ns1='http://schemas.openxmlformats.org/package/2006/metadata/core-properties' " w:xpath="/ns1:coreProperties[1]/ns0:subject[1]" w:storeItemID="{6C3C8BC8-F283-45AE-878A-BAB7291924A1}"/>
                                     <w:text/>
                                   </w:sdtPr>
-                                  <w:sdtEndPr/>
                                   <w:sdtContent>
                                     <w:r>
                                       <w:rPr>
@@ -3793,7 +3788,6 @@
                               <w:dataBinding w:prefixMappings="xmlns:ns0='http://purl.org/dc/elements/1.1/' xmlns:ns1='http://schemas.openxmlformats.org/package/2006/metadata/core-properties' " w:xpath="/ns1:coreProperties[1]/ns0:title[1]" w:storeItemID="{6C3C8BC8-F283-45AE-878A-BAB7291924A1}"/>
                               <w:text/>
                             </w:sdtPr>
-                            <w:sdtEndPr/>
                             <w:sdtContent>
                               <w:r>
                                 <w:rPr>
@@ -3829,7 +3823,6 @@
                               <w:dataBinding w:prefixMappings="xmlns:ns0='http://purl.org/dc/elements/1.1/' xmlns:ns1='http://schemas.openxmlformats.org/package/2006/metadata/core-properties' " w:xpath="/ns1:coreProperties[1]/ns0:subject[1]" w:storeItemID="{6C3C8BC8-F283-45AE-878A-BAB7291924A1}"/>
                               <w:text/>
                             </w:sdtPr>
-                            <w:sdtEndPr/>
                             <w:sdtContent>
                               <w:r>
                                 <w:rPr>
@@ -3940,7 +3933,6 @@
                                     <w:dataBinding w:prefixMappings="xmlns:ns0='http://schemas.openxmlformats.org/officeDocument/2006/extended-properties' " w:xpath="/ns0:Properties[1]/ns0:Company[1]" w:storeItemID="{6668398D-A668-4E3E-A5EB-62B293D839F1}"/>
                                     <w:text/>
                                   </w:sdtPr>
-                                  <w:sdtEndPr/>
                                   <w:sdtContent>
                                     <w:r>
                                       <w:rPr>
@@ -4013,7 +4005,6 @@
                               <w:dataBinding w:prefixMappings="xmlns:ns0='http://schemas.openxmlformats.org/officeDocument/2006/extended-properties' " w:xpath="/ns0:Properties[1]/ns0:Company[1]" w:storeItemID="{6668398D-A668-4E3E-A5EB-62B293D839F1}"/>
                               <w:text/>
                             </w:sdtPr>
-                            <w:sdtEndPr/>
                             <w:sdtContent>
                               <w:r>
                                 <w:rPr>
@@ -5710,6 +5701,1388 @@
         <w:pStyle w:val="Heading1"/>
       </w:pPr>
       <w:r>
+        <w:t>Testing:</w:t>
+      </w:r>
+    </w:p>
+    <w:p/>
+    <w:p>
+      <w:pPr>
+        <w:rPr>
+          <w:sz w:val="24"/>
+        </w:rPr>
+      </w:pPr>
+      <w:r>
+        <w:rPr>
+          <w:sz w:val="24"/>
+        </w:rPr>
+        <w:t>A series of tests were taken during this project and the results can be seen below.</w:t>
+      </w:r>
+    </w:p>
+    <w:p>
+      <w:pPr>
+        <w:rPr>
+          <w:sz w:val="24"/>
+        </w:rPr>
+      </w:pPr>
+    </w:p>
+    <w:tbl>
+      <w:tblPr>
+        <w:tblStyle w:val="GridTable1Light"/>
+        <w:tblW w:w="11058" w:type="dxa"/>
+        <w:tblInd w:w="-998" w:type="dxa"/>
+        <w:tblLook w:val="04A0" w:firstRow="1" w:lastRow="0" w:firstColumn="1" w:lastColumn="0" w:noHBand="0" w:noVBand="1"/>
+      </w:tblPr>
+      <w:tblGrid>
+        <w:gridCol w:w="851"/>
+        <w:gridCol w:w="1985"/>
+        <w:gridCol w:w="2669"/>
+        <w:gridCol w:w="2151"/>
+        <w:gridCol w:w="1275"/>
+        <w:gridCol w:w="2127"/>
+      </w:tblGrid>
+      <w:tr>
+        <w:trPr>
+          <w:cnfStyle w:val="100000000000" w:firstRow="1" w:lastRow="0" w:firstColumn="0" w:lastColumn="0" w:oddVBand="0" w:evenVBand="0" w:oddHBand="0" w:evenHBand="0" w:firstRowFirstColumn="0" w:firstRowLastColumn="0" w:lastRowFirstColumn="0" w:lastRowLastColumn="0"/>
+        </w:trPr>
+        <w:tc>
+          <w:tcPr>
+            <w:cnfStyle w:val="001000000000" w:firstRow="0" w:lastRow="0" w:firstColumn="1" w:lastColumn="0" w:oddVBand="0" w:evenVBand="0" w:oddHBand="0" w:evenHBand="0" w:firstRowFirstColumn="0" w:firstRowLastColumn="0" w:lastRowFirstColumn="0" w:lastRowLastColumn="0"/>
+            <w:tcW w:w="851" w:type="dxa"/>
+          </w:tcPr>
+          <w:p>
+            <w:pPr>
+              <w:jc w:val="center"/>
+              <w:rPr>
+                <w:sz w:val="24"/>
+              </w:rPr>
+            </w:pPr>
+            <w:r>
+              <w:rPr>
+                <w:sz w:val="24"/>
+              </w:rPr>
+              <w:t>Task No.</w:t>
+            </w:r>
+          </w:p>
+        </w:tc>
+        <w:tc>
+          <w:tcPr>
+            <w:tcW w:w="1985" w:type="dxa"/>
+          </w:tcPr>
+          <w:p>
+            <w:pPr>
+              <w:jc w:val="center"/>
+              <w:cnfStyle w:val="100000000000" w:firstRow="1" w:lastRow="0" w:firstColumn="0" w:lastColumn="0" w:oddVBand="0" w:evenVBand="0" w:oddHBand="0" w:evenHBand="0" w:firstRowFirstColumn="0" w:firstRowLastColumn="0" w:lastRowFirstColumn="0" w:lastRowLastColumn="0"/>
+              <w:rPr>
+                <w:sz w:val="24"/>
+              </w:rPr>
+            </w:pPr>
+            <w:r>
+              <w:rPr>
+                <w:sz w:val="24"/>
+              </w:rPr>
+              <w:t>Task</w:t>
+            </w:r>
+          </w:p>
+        </w:tc>
+        <w:tc>
+          <w:tcPr>
+            <w:tcW w:w="2669" w:type="dxa"/>
+          </w:tcPr>
+          <w:p>
+            <w:pPr>
+              <w:jc w:val="center"/>
+              <w:cnfStyle w:val="100000000000" w:firstRow="1" w:lastRow="0" w:firstColumn="0" w:lastColumn="0" w:oddVBand="0" w:evenVBand="0" w:oddHBand="0" w:evenHBand="0" w:firstRowFirstColumn="0" w:firstRowLastColumn="0" w:lastRowFirstColumn="0" w:lastRowLastColumn="0"/>
+              <w:rPr>
+                <w:sz w:val="24"/>
+              </w:rPr>
+            </w:pPr>
+            <w:r>
+              <w:rPr>
+                <w:sz w:val="24"/>
+              </w:rPr>
+              <w:t>Expected Result</w:t>
+            </w:r>
+          </w:p>
+        </w:tc>
+        <w:tc>
+          <w:tcPr>
+            <w:tcW w:w="2151" w:type="dxa"/>
+          </w:tcPr>
+          <w:p>
+            <w:pPr>
+              <w:jc w:val="center"/>
+              <w:cnfStyle w:val="100000000000" w:firstRow="1" w:lastRow="0" w:firstColumn="0" w:lastColumn="0" w:oddVBand="0" w:evenVBand="0" w:oddHBand="0" w:evenHBand="0" w:firstRowFirstColumn="0" w:firstRowLastColumn="0" w:lastRowFirstColumn="0" w:lastRowLastColumn="0"/>
+              <w:rPr>
+                <w:sz w:val="24"/>
+              </w:rPr>
+            </w:pPr>
+            <w:r>
+              <w:rPr>
+                <w:sz w:val="24"/>
+              </w:rPr>
+              <w:t>Actual Result</w:t>
+            </w:r>
+          </w:p>
+        </w:tc>
+        <w:tc>
+          <w:tcPr>
+            <w:tcW w:w="1275" w:type="dxa"/>
+          </w:tcPr>
+          <w:p>
+            <w:pPr>
+              <w:jc w:val="center"/>
+              <w:cnfStyle w:val="100000000000" w:firstRow="1" w:lastRow="0" w:firstColumn="0" w:lastColumn="0" w:oddVBand="0" w:evenVBand="0" w:oddHBand="0" w:evenHBand="0" w:firstRowFirstColumn="0" w:firstRowLastColumn="0" w:lastRowFirstColumn="0" w:lastRowLastColumn="0"/>
+              <w:rPr>
+                <w:sz w:val="24"/>
+              </w:rPr>
+            </w:pPr>
+            <w:r>
+              <w:rPr>
+                <w:sz w:val="24"/>
+              </w:rPr>
+              <w:t>Status (Pass/Fail)</w:t>
+            </w:r>
+          </w:p>
+        </w:tc>
+        <w:tc>
+          <w:tcPr>
+            <w:tcW w:w="2127" w:type="dxa"/>
+          </w:tcPr>
+          <w:p>
+            <w:pPr>
+              <w:jc w:val="center"/>
+              <w:cnfStyle w:val="100000000000" w:firstRow="1" w:lastRow="0" w:firstColumn="0" w:lastColumn="0" w:oddVBand="0" w:evenVBand="0" w:oddHBand="0" w:evenHBand="0" w:firstRowFirstColumn="0" w:firstRowLastColumn="0" w:lastRowFirstColumn="0" w:lastRowLastColumn="0"/>
+              <w:rPr>
+                <w:sz w:val="24"/>
+              </w:rPr>
+            </w:pPr>
+            <w:r>
+              <w:rPr>
+                <w:sz w:val="24"/>
+              </w:rPr>
+              <w:t>Notes</w:t>
+            </w:r>
+          </w:p>
+        </w:tc>
+      </w:tr>
+      <w:tr>
+        <w:tc>
+          <w:tcPr>
+            <w:cnfStyle w:val="001000000000" w:firstRow="0" w:lastRow="0" w:firstColumn="1" w:lastColumn="0" w:oddVBand="0" w:evenVBand="0" w:oddHBand="0" w:evenHBand="0" w:firstRowFirstColumn="0" w:firstRowLastColumn="0" w:lastRowFirstColumn="0" w:lastRowLastColumn="0"/>
+            <w:tcW w:w="851" w:type="dxa"/>
+          </w:tcPr>
+          <w:p>
+            <w:pPr>
+              <w:jc w:val="center"/>
+              <w:rPr>
+                <w:b w:val="0"/>
+                <w:sz w:val="24"/>
+              </w:rPr>
+            </w:pPr>
+            <w:r>
+              <w:rPr>
+                <w:b w:val="0"/>
+                <w:sz w:val="24"/>
+              </w:rPr>
+              <w:t>1</w:t>
+            </w:r>
+          </w:p>
+        </w:tc>
+        <w:tc>
+          <w:tcPr>
+            <w:tcW w:w="1985" w:type="dxa"/>
+          </w:tcPr>
+          <w:p>
+            <w:pPr>
+              <w:jc w:val="center"/>
+              <w:cnfStyle w:val="000000000000" w:firstRow="0" w:lastRow="0" w:firstColumn="0" w:lastColumn="0" w:oddVBand="0" w:evenVBand="0" w:oddHBand="0" w:evenHBand="0" w:firstRowFirstColumn="0" w:firstRowLastColumn="0" w:lastRowFirstColumn="0" w:lastRowLastColumn="0"/>
+              <w:rPr>
+                <w:sz w:val="24"/>
+              </w:rPr>
+            </w:pPr>
+            <w:r>
+              <w:rPr>
+                <w:sz w:val="24"/>
+              </w:rPr>
+              <w:t>Decision Tree Traversal</w:t>
+            </w:r>
+          </w:p>
+        </w:tc>
+        <w:tc>
+          <w:tcPr>
+            <w:tcW w:w="2669" w:type="dxa"/>
+          </w:tcPr>
+          <w:p>
+            <w:pPr>
+              <w:jc w:val="center"/>
+              <w:cnfStyle w:val="000000000000" w:firstRow="0" w:lastRow="0" w:firstColumn="0" w:lastColumn="0" w:oddVBand="0" w:evenVBand="0" w:oddHBand="0" w:evenHBand="0" w:firstRowFirstColumn="0" w:firstRowLastColumn="0" w:lastRowFirstColumn="0" w:lastRowLastColumn="0"/>
+              <w:rPr>
+                <w:sz w:val="24"/>
+              </w:rPr>
+            </w:pPr>
+            <w:r>
+              <w:rPr>
+                <w:sz w:val="24"/>
+              </w:rPr>
+              <w:t>The tree should traverse correctly and arrive at an action node</w:t>
+            </w:r>
+          </w:p>
+        </w:tc>
+        <w:tc>
+          <w:tcPr>
+            <w:tcW w:w="2151" w:type="dxa"/>
+          </w:tcPr>
+          <w:p>
+            <w:pPr>
+              <w:jc w:val="center"/>
+              <w:cnfStyle w:val="000000000000" w:firstRow="0" w:lastRow="0" w:firstColumn="0" w:lastColumn="0" w:oddVBand="0" w:evenVBand="0" w:oddHBand="0" w:evenHBand="0" w:firstRowFirstColumn="0" w:firstRowLastColumn="0" w:lastRowFirstColumn="0" w:lastRowLastColumn="0"/>
+              <w:rPr>
+                <w:sz w:val="24"/>
+              </w:rPr>
+            </w:pPr>
+            <w:r>
+              <w:rPr>
+                <w:sz w:val="24"/>
+              </w:rPr>
+              <w:t>The tree traversed correctly and performed the correct action</w:t>
+            </w:r>
+          </w:p>
+        </w:tc>
+        <w:tc>
+          <w:tcPr>
+            <w:tcW w:w="1275" w:type="dxa"/>
+          </w:tcPr>
+          <w:p>
+            <w:pPr>
+              <w:jc w:val="center"/>
+              <w:cnfStyle w:val="000000000000" w:firstRow="0" w:lastRow="0" w:firstColumn="0" w:lastColumn="0" w:oddVBand="0" w:evenVBand="0" w:oddHBand="0" w:evenHBand="0" w:firstRowFirstColumn="0" w:firstRowLastColumn="0" w:lastRowFirstColumn="0" w:lastRowLastColumn="0"/>
+              <w:rPr>
+                <w:sz w:val="24"/>
+              </w:rPr>
+            </w:pPr>
+            <w:r>
+              <w:rPr>
+                <w:sz w:val="24"/>
+              </w:rPr>
+              <w:t>Pass</w:t>
+            </w:r>
+          </w:p>
+        </w:tc>
+        <w:tc>
+          <w:tcPr>
+            <w:tcW w:w="2127" w:type="dxa"/>
+          </w:tcPr>
+          <w:p>
+            <w:pPr>
+              <w:jc w:val="center"/>
+              <w:cnfStyle w:val="000000000000" w:firstRow="0" w:lastRow="0" w:firstColumn="0" w:lastColumn="0" w:oddVBand="0" w:evenVBand="0" w:oddHBand="0" w:evenHBand="0" w:firstRowFirstColumn="0" w:firstRowLastColumn="0" w:lastRowFirstColumn="0" w:lastRowLastColumn="0"/>
+              <w:rPr>
+                <w:sz w:val="24"/>
+              </w:rPr>
+            </w:pPr>
+            <w:r>
+              <w:rPr>
+                <w:sz w:val="24"/>
+              </w:rPr>
+              <w:t>-</w:t>
+            </w:r>
+          </w:p>
+        </w:tc>
+      </w:tr>
+      <w:tr>
+        <w:tc>
+          <w:tcPr>
+            <w:cnfStyle w:val="001000000000" w:firstRow="0" w:lastRow="0" w:firstColumn="1" w:lastColumn="0" w:oddVBand="0" w:evenVBand="0" w:oddHBand="0" w:evenHBand="0" w:firstRowFirstColumn="0" w:firstRowLastColumn="0" w:lastRowFirstColumn="0" w:lastRowLastColumn="0"/>
+            <w:tcW w:w="851" w:type="dxa"/>
+          </w:tcPr>
+          <w:p>
+            <w:pPr>
+              <w:jc w:val="center"/>
+              <w:rPr>
+                <w:b w:val="0"/>
+                <w:sz w:val="24"/>
+              </w:rPr>
+            </w:pPr>
+            <w:r>
+              <w:rPr>
+                <w:b w:val="0"/>
+                <w:sz w:val="24"/>
+              </w:rPr>
+              <w:t>2</w:t>
+            </w:r>
+          </w:p>
+        </w:tc>
+        <w:tc>
+          <w:tcPr>
+            <w:tcW w:w="1985" w:type="dxa"/>
+          </w:tcPr>
+          <w:p>
+            <w:pPr>
+              <w:jc w:val="center"/>
+              <w:cnfStyle w:val="000000000000" w:firstRow="0" w:lastRow="0" w:firstColumn="0" w:lastColumn="0" w:oddVBand="0" w:evenVBand="0" w:oddHBand="0" w:evenHBand="0" w:firstRowFirstColumn="0" w:firstRowLastColumn="0" w:lastRowFirstColumn="0" w:lastRowLastColumn="0"/>
+              <w:rPr>
+                <w:sz w:val="24"/>
+              </w:rPr>
+            </w:pPr>
+            <w:r>
+              <w:rPr>
+                <w:sz w:val="24"/>
+              </w:rPr>
+              <w:t>Random Wander</w:t>
+            </w:r>
+          </w:p>
+        </w:tc>
+        <w:tc>
+          <w:tcPr>
+            <w:tcW w:w="2669" w:type="dxa"/>
+          </w:tcPr>
+          <w:p>
+            <w:pPr>
+              <w:jc w:val="center"/>
+              <w:cnfStyle w:val="000000000000" w:firstRow="0" w:lastRow="0" w:firstColumn="0" w:lastColumn="0" w:oddVBand="0" w:evenVBand="0" w:oddHBand="0" w:evenHBand="0" w:firstRowFirstColumn="0" w:firstRowLastColumn="0" w:lastRowFirstColumn="0" w:lastRowLastColumn="0"/>
+              <w:rPr>
+                <w:sz w:val="24"/>
+              </w:rPr>
+            </w:pPr>
+            <w:r>
+              <w:rPr>
+                <w:sz w:val="24"/>
+              </w:rPr>
+              <w:t>The entities should randomly wander when there is no one in sight</w:t>
+            </w:r>
+          </w:p>
+        </w:tc>
+        <w:tc>
+          <w:tcPr>
+            <w:tcW w:w="2151" w:type="dxa"/>
+          </w:tcPr>
+          <w:p>
+            <w:pPr>
+              <w:jc w:val="center"/>
+              <w:cnfStyle w:val="000000000000" w:firstRow="0" w:lastRow="0" w:firstColumn="0" w:lastColumn="0" w:oddVBand="0" w:evenVBand="0" w:oddHBand="0" w:evenHBand="0" w:firstRowFirstColumn="0" w:firstRowLastColumn="0" w:lastRowFirstColumn="0" w:lastRowLastColumn="0"/>
+              <w:rPr>
+                <w:sz w:val="24"/>
+              </w:rPr>
+            </w:pPr>
+            <w:r>
+              <w:rPr>
+                <w:sz w:val="24"/>
+              </w:rPr>
+              <w:t>The entities randomly wandered when required</w:t>
+            </w:r>
+          </w:p>
+        </w:tc>
+        <w:tc>
+          <w:tcPr>
+            <w:tcW w:w="1275" w:type="dxa"/>
+          </w:tcPr>
+          <w:p>
+            <w:pPr>
+              <w:jc w:val="center"/>
+              <w:cnfStyle w:val="000000000000" w:firstRow="0" w:lastRow="0" w:firstColumn="0" w:lastColumn="0" w:oddVBand="0" w:evenVBand="0" w:oddHBand="0" w:evenHBand="0" w:firstRowFirstColumn="0" w:firstRowLastColumn="0" w:lastRowFirstColumn="0" w:lastRowLastColumn="0"/>
+              <w:rPr>
+                <w:sz w:val="24"/>
+              </w:rPr>
+            </w:pPr>
+            <w:r>
+              <w:rPr>
+                <w:sz w:val="24"/>
+              </w:rPr>
+              <w:t>Pass</w:t>
+            </w:r>
+          </w:p>
+        </w:tc>
+        <w:tc>
+          <w:tcPr>
+            <w:tcW w:w="2127" w:type="dxa"/>
+          </w:tcPr>
+          <w:p>
+            <w:pPr>
+              <w:jc w:val="center"/>
+              <w:cnfStyle w:val="000000000000" w:firstRow="0" w:lastRow="0" w:firstColumn="0" w:lastColumn="0" w:oddVBand="0" w:evenVBand="0" w:oddHBand="0" w:evenHBand="0" w:firstRowFirstColumn="0" w:firstRowLastColumn="0" w:lastRowFirstColumn="0" w:lastRowLastColumn="0"/>
+              <w:rPr>
+                <w:sz w:val="24"/>
+              </w:rPr>
+            </w:pPr>
+            <w:r>
+              <w:rPr>
+                <w:sz w:val="24"/>
+              </w:rPr>
+              <w:t>-</w:t>
+            </w:r>
+          </w:p>
+        </w:tc>
+      </w:tr>
+      <w:tr>
+        <w:tc>
+          <w:tcPr>
+            <w:cnfStyle w:val="001000000000" w:firstRow="0" w:lastRow="0" w:firstColumn="1" w:lastColumn="0" w:oddVBand="0" w:evenVBand="0" w:oddHBand="0" w:evenHBand="0" w:firstRowFirstColumn="0" w:firstRowLastColumn="0" w:lastRowFirstColumn="0" w:lastRowLastColumn="0"/>
+            <w:tcW w:w="851" w:type="dxa"/>
+          </w:tcPr>
+          <w:p>
+            <w:pPr>
+              <w:jc w:val="center"/>
+              <w:rPr>
+                <w:b w:val="0"/>
+                <w:sz w:val="24"/>
+              </w:rPr>
+            </w:pPr>
+            <w:r>
+              <w:rPr>
+                <w:b w:val="0"/>
+                <w:sz w:val="24"/>
+              </w:rPr>
+              <w:t>3</w:t>
+            </w:r>
+          </w:p>
+        </w:tc>
+        <w:tc>
+          <w:tcPr>
+            <w:tcW w:w="1985" w:type="dxa"/>
+          </w:tcPr>
+          <w:p>
+            <w:pPr>
+              <w:jc w:val="center"/>
+              <w:cnfStyle w:val="000000000000" w:firstRow="0" w:lastRow="0" w:firstColumn="0" w:lastColumn="0" w:oddVBand="0" w:evenVBand="0" w:oddHBand="0" w:evenHBand="0" w:firstRowFirstColumn="0" w:firstRowLastColumn="0" w:lastRowFirstColumn="0" w:lastRowLastColumn="0"/>
+              <w:rPr>
+                <w:sz w:val="24"/>
+              </w:rPr>
+            </w:pPr>
+            <w:r>
+              <w:rPr>
+                <w:sz w:val="24"/>
+              </w:rPr>
+              <w:t>Move Towards Pickup</w:t>
+            </w:r>
+          </w:p>
+        </w:tc>
+        <w:tc>
+          <w:tcPr>
+            <w:tcW w:w="2669" w:type="dxa"/>
+          </w:tcPr>
+          <w:p>
+            <w:pPr>
+              <w:jc w:val="center"/>
+              <w:cnfStyle w:val="000000000000" w:firstRow="0" w:lastRow="0" w:firstColumn="0" w:lastColumn="0" w:oddVBand="0" w:evenVBand="0" w:oddHBand="0" w:evenHBand="0" w:firstRowFirstColumn="0" w:firstRowLastColumn="0" w:lastRowFirstColumn="0" w:lastRowLastColumn="0"/>
+              <w:rPr>
+                <w:sz w:val="24"/>
+              </w:rPr>
+            </w:pPr>
+            <w:r>
+              <w:rPr>
+                <w:sz w:val="24"/>
+              </w:rPr>
+              <w:t>The entity should move towards pickup when located</w:t>
+            </w:r>
+          </w:p>
+        </w:tc>
+        <w:tc>
+          <w:tcPr>
+            <w:tcW w:w="2151" w:type="dxa"/>
+          </w:tcPr>
+          <w:p>
+            <w:pPr>
+              <w:jc w:val="center"/>
+              <w:cnfStyle w:val="000000000000" w:firstRow="0" w:lastRow="0" w:firstColumn="0" w:lastColumn="0" w:oddVBand="0" w:evenVBand="0" w:oddHBand="0" w:evenHBand="0" w:firstRowFirstColumn="0" w:firstRowLastColumn="0" w:lastRowFirstColumn="0" w:lastRowLastColumn="0"/>
+              <w:rPr>
+                <w:sz w:val="24"/>
+              </w:rPr>
+            </w:pPr>
+            <w:r>
+              <w:rPr>
+                <w:sz w:val="24"/>
+              </w:rPr>
+              <w:t>The entity only picks up when it’s too close</w:t>
+            </w:r>
+          </w:p>
+        </w:tc>
+        <w:tc>
+          <w:tcPr>
+            <w:tcW w:w="1275" w:type="dxa"/>
+          </w:tcPr>
+          <w:p>
+            <w:pPr>
+              <w:jc w:val="center"/>
+              <w:cnfStyle w:val="000000000000" w:firstRow="0" w:lastRow="0" w:firstColumn="0" w:lastColumn="0" w:oddVBand="0" w:evenVBand="0" w:oddHBand="0" w:evenHBand="0" w:firstRowFirstColumn="0" w:firstRowLastColumn="0" w:lastRowFirstColumn="0" w:lastRowLastColumn="0"/>
+              <w:rPr>
+                <w:sz w:val="24"/>
+              </w:rPr>
+            </w:pPr>
+            <w:r>
+              <w:rPr>
+                <w:sz w:val="24"/>
+              </w:rPr>
+              <w:t>Fail</w:t>
+            </w:r>
+          </w:p>
+        </w:tc>
+        <w:tc>
+          <w:tcPr>
+            <w:tcW w:w="2127" w:type="dxa"/>
+          </w:tcPr>
+          <w:p>
+            <w:pPr>
+              <w:jc w:val="center"/>
+              <w:cnfStyle w:val="000000000000" w:firstRow="0" w:lastRow="0" w:firstColumn="0" w:lastColumn="0" w:oddVBand="0" w:evenVBand="0" w:oddHBand="0" w:evenHBand="0" w:firstRowFirstColumn="0" w:firstRowLastColumn="0" w:lastRowFirstColumn="0" w:lastRowLastColumn="0"/>
+              <w:rPr>
+                <w:sz w:val="24"/>
+              </w:rPr>
+            </w:pPr>
+            <w:r>
+              <w:rPr>
+                <w:sz w:val="24"/>
+              </w:rPr>
+              <w:t>The entity would only pick up when it’s in pickup range which was very short. This was fixed by using the perceived objects list to locate a power pickup and making the entity move towards it.</w:t>
+            </w:r>
+          </w:p>
+          <w:p>
+            <w:pPr>
+              <w:jc w:val="center"/>
+              <w:cnfStyle w:val="000000000000" w:firstRow="0" w:lastRow="0" w:firstColumn="0" w:lastColumn="0" w:oddVBand="0" w:evenVBand="0" w:oddHBand="0" w:evenHBand="0" w:firstRowFirstColumn="0" w:firstRowLastColumn="0" w:lastRowFirstColumn="0" w:lastRowLastColumn="0"/>
+              <w:rPr>
+                <w:sz w:val="24"/>
+              </w:rPr>
+            </w:pPr>
+          </w:p>
+        </w:tc>
+      </w:tr>
+      <w:tr>
+        <w:tc>
+          <w:tcPr>
+            <w:cnfStyle w:val="001000000000" w:firstRow="0" w:lastRow="0" w:firstColumn="1" w:lastColumn="0" w:oddVBand="0" w:evenVBand="0" w:oddHBand="0" w:evenHBand="0" w:firstRowFirstColumn="0" w:firstRowLastColumn="0" w:lastRowFirstColumn="0" w:lastRowLastColumn="0"/>
+            <w:tcW w:w="851" w:type="dxa"/>
+          </w:tcPr>
+          <w:p>
+            <w:pPr>
+              <w:jc w:val="center"/>
+              <w:rPr>
+                <w:b w:val="0"/>
+                <w:sz w:val="24"/>
+              </w:rPr>
+            </w:pPr>
+            <w:r>
+              <w:rPr>
+                <w:b w:val="0"/>
+                <w:sz w:val="24"/>
+              </w:rPr>
+              <w:t>4</w:t>
+            </w:r>
+          </w:p>
+        </w:tc>
+        <w:tc>
+          <w:tcPr>
+            <w:tcW w:w="1985" w:type="dxa"/>
+          </w:tcPr>
+          <w:p>
+            <w:pPr>
+              <w:jc w:val="center"/>
+              <w:cnfStyle w:val="000000000000" w:firstRow="0" w:lastRow="0" w:firstColumn="0" w:lastColumn="0" w:oddVBand="0" w:evenVBand="0" w:oddHBand="0" w:evenHBand="0" w:firstRowFirstColumn="0" w:firstRowLastColumn="0" w:lastRowFirstColumn="0" w:lastRowLastColumn="0"/>
+              <w:rPr>
+                <w:sz w:val="24"/>
+              </w:rPr>
+            </w:pPr>
+            <w:r>
+              <w:rPr>
+                <w:sz w:val="24"/>
+              </w:rPr>
+              <w:t>Move Towards Health Kit</w:t>
+            </w:r>
+          </w:p>
+        </w:tc>
+        <w:tc>
+          <w:tcPr>
+            <w:tcW w:w="2669" w:type="dxa"/>
+          </w:tcPr>
+          <w:p>
+            <w:pPr>
+              <w:jc w:val="center"/>
+              <w:cnfStyle w:val="000000000000" w:firstRow="0" w:lastRow="0" w:firstColumn="0" w:lastColumn="0" w:oddVBand="0" w:evenVBand="0" w:oddHBand="0" w:evenHBand="0" w:firstRowFirstColumn="0" w:firstRowLastColumn="0" w:lastRowFirstColumn="0" w:lastRowLastColumn="0"/>
+              <w:rPr>
+                <w:sz w:val="24"/>
+              </w:rPr>
+            </w:pPr>
+            <w:r>
+              <w:rPr>
+                <w:sz w:val="24"/>
+              </w:rPr>
+              <w:t>The entity should move towards the health kit when located</w:t>
+            </w:r>
+          </w:p>
+        </w:tc>
+        <w:tc>
+          <w:tcPr>
+            <w:tcW w:w="2151" w:type="dxa"/>
+          </w:tcPr>
+          <w:p>
+            <w:pPr>
+              <w:jc w:val="center"/>
+              <w:cnfStyle w:val="000000000000" w:firstRow="0" w:lastRow="0" w:firstColumn="0" w:lastColumn="0" w:oddVBand="0" w:evenVBand="0" w:oddHBand="0" w:evenHBand="0" w:firstRowFirstColumn="0" w:firstRowLastColumn="0" w:lastRowFirstColumn="0" w:lastRowLastColumn="0"/>
+              <w:rPr>
+                <w:sz w:val="24"/>
+              </w:rPr>
+            </w:pPr>
+            <w:r>
+              <w:rPr>
+                <w:sz w:val="24"/>
+              </w:rPr>
+              <w:t>The entity moves directly towards it even if it’s not in sight</w:t>
+            </w:r>
+          </w:p>
+        </w:tc>
+        <w:tc>
+          <w:tcPr>
+            <w:tcW w:w="1275" w:type="dxa"/>
+          </w:tcPr>
+          <w:p>
+            <w:pPr>
+              <w:jc w:val="center"/>
+              <w:cnfStyle w:val="000000000000" w:firstRow="0" w:lastRow="0" w:firstColumn="0" w:lastColumn="0" w:oddVBand="0" w:evenVBand="0" w:oddHBand="0" w:evenHBand="0" w:firstRowFirstColumn="0" w:firstRowLastColumn="0" w:lastRowFirstColumn="0" w:lastRowLastColumn="0"/>
+              <w:rPr>
+                <w:sz w:val="24"/>
+              </w:rPr>
+            </w:pPr>
+            <w:r>
+              <w:rPr>
+                <w:sz w:val="24"/>
+              </w:rPr>
+              <w:t>Fail</w:t>
+            </w:r>
+          </w:p>
+        </w:tc>
+        <w:tc>
+          <w:tcPr>
+            <w:tcW w:w="2127" w:type="dxa"/>
+          </w:tcPr>
+          <w:p>
+            <w:pPr>
+              <w:jc w:val="center"/>
+              <w:cnfStyle w:val="000000000000" w:firstRow="0" w:lastRow="0" w:firstColumn="0" w:lastColumn="0" w:oddVBand="0" w:evenVBand="0" w:oddHBand="0" w:evenHBand="0" w:firstRowFirstColumn="0" w:firstRowLastColumn="0" w:lastRowFirstColumn="0" w:lastRowLastColumn="0"/>
+              <w:rPr>
+                <w:sz w:val="24"/>
+              </w:rPr>
+            </w:pPr>
+            <w:r>
+              <w:rPr>
+                <w:sz w:val="24"/>
+              </w:rPr>
+              <w:t xml:space="preserve">The logic was implemented incorrectly by directly calling the </w:t>
+            </w:r>
+            <w:r>
+              <w:rPr>
+                <w:sz w:val="24"/>
+              </w:rPr>
+              <w:lastRenderedPageBreak/>
+              <w:t>move function. This was fixed by using the perceived objects list and making the entity move towards it when in sight.</w:t>
+            </w:r>
+          </w:p>
+          <w:p>
+            <w:pPr>
+              <w:jc w:val="center"/>
+              <w:cnfStyle w:val="000000000000" w:firstRow="0" w:lastRow="0" w:firstColumn="0" w:lastColumn="0" w:oddVBand="0" w:evenVBand="0" w:oddHBand="0" w:evenHBand="0" w:firstRowFirstColumn="0" w:firstRowLastColumn="0" w:lastRowFirstColumn="0" w:lastRowLastColumn="0"/>
+              <w:rPr>
+                <w:sz w:val="24"/>
+              </w:rPr>
+            </w:pPr>
+          </w:p>
+        </w:tc>
+      </w:tr>
+      <w:tr>
+        <w:tc>
+          <w:tcPr>
+            <w:cnfStyle w:val="001000000000" w:firstRow="0" w:lastRow="0" w:firstColumn="1" w:lastColumn="0" w:oddVBand="0" w:evenVBand="0" w:oddHBand="0" w:evenHBand="0" w:firstRowFirstColumn="0" w:firstRowLastColumn="0" w:lastRowFirstColumn="0" w:lastRowLastColumn="0"/>
+            <w:tcW w:w="851" w:type="dxa"/>
+          </w:tcPr>
+          <w:p>
+            <w:pPr>
+              <w:jc w:val="center"/>
+              <w:rPr>
+                <w:b w:val="0"/>
+                <w:sz w:val="24"/>
+              </w:rPr>
+            </w:pPr>
+            <w:r>
+              <w:rPr>
+                <w:b w:val="0"/>
+                <w:sz w:val="24"/>
+              </w:rPr>
+              <w:lastRenderedPageBreak/>
+              <w:t>5.</w:t>
+            </w:r>
+          </w:p>
+        </w:tc>
+        <w:tc>
+          <w:tcPr>
+            <w:tcW w:w="1985" w:type="dxa"/>
+          </w:tcPr>
+          <w:p>
+            <w:pPr>
+              <w:jc w:val="center"/>
+              <w:cnfStyle w:val="000000000000" w:firstRow="0" w:lastRow="0" w:firstColumn="0" w:lastColumn="0" w:oddVBand="0" w:evenVBand="0" w:oddHBand="0" w:evenHBand="0" w:firstRowFirstColumn="0" w:firstRowLastColumn="0" w:lastRowFirstColumn="0" w:lastRowLastColumn="0"/>
+              <w:rPr>
+                <w:sz w:val="24"/>
+              </w:rPr>
+            </w:pPr>
+            <w:r>
+              <w:rPr>
+                <w:sz w:val="24"/>
+              </w:rPr>
+              <w:t>Move Towards Agent</w:t>
+            </w:r>
+          </w:p>
+        </w:tc>
+        <w:tc>
+          <w:tcPr>
+            <w:tcW w:w="2669" w:type="dxa"/>
+          </w:tcPr>
+          <w:p>
+            <w:pPr>
+              <w:jc w:val="center"/>
+              <w:cnfStyle w:val="000000000000" w:firstRow="0" w:lastRow="0" w:firstColumn="0" w:lastColumn="0" w:oddVBand="0" w:evenVBand="0" w:oddHBand="0" w:evenHBand="0" w:firstRowFirstColumn="0" w:firstRowLastColumn="0" w:lastRowFirstColumn="0" w:lastRowLastColumn="0"/>
+              <w:rPr>
+                <w:sz w:val="24"/>
+              </w:rPr>
+            </w:pPr>
+            <w:r>
+              <w:rPr>
+                <w:sz w:val="24"/>
+              </w:rPr>
+              <w:t>The entity should move towards the agent when in sight</w:t>
+            </w:r>
+          </w:p>
+        </w:tc>
+        <w:tc>
+          <w:tcPr>
+            <w:tcW w:w="2151" w:type="dxa"/>
+          </w:tcPr>
+          <w:p>
+            <w:pPr>
+              <w:jc w:val="center"/>
+              <w:cnfStyle w:val="000000000000" w:firstRow="0" w:lastRow="0" w:firstColumn="0" w:lastColumn="0" w:oddVBand="0" w:evenVBand="0" w:oddHBand="0" w:evenHBand="0" w:firstRowFirstColumn="0" w:firstRowLastColumn="0" w:lastRowFirstColumn="0" w:lastRowLastColumn="0"/>
+              <w:rPr>
+                <w:sz w:val="24"/>
+              </w:rPr>
+            </w:pPr>
+            <w:r>
+              <w:rPr>
+                <w:sz w:val="24"/>
+              </w:rPr>
+              <w:t>The entity only moves toward it when they’re too close</w:t>
+            </w:r>
+          </w:p>
+        </w:tc>
+        <w:tc>
+          <w:tcPr>
+            <w:tcW w:w="1275" w:type="dxa"/>
+          </w:tcPr>
+          <w:p>
+            <w:pPr>
+              <w:jc w:val="center"/>
+              <w:cnfStyle w:val="000000000000" w:firstRow="0" w:lastRow="0" w:firstColumn="0" w:lastColumn="0" w:oddVBand="0" w:evenVBand="0" w:oddHBand="0" w:evenHBand="0" w:firstRowFirstColumn="0" w:firstRowLastColumn="0" w:lastRowFirstColumn="0" w:lastRowLastColumn="0"/>
+              <w:rPr>
+                <w:sz w:val="24"/>
+              </w:rPr>
+            </w:pPr>
+            <w:r>
+              <w:rPr>
+                <w:sz w:val="24"/>
+              </w:rPr>
+              <w:t>Fail</w:t>
+            </w:r>
+          </w:p>
+        </w:tc>
+        <w:tc>
+          <w:tcPr>
+            <w:tcW w:w="2127" w:type="dxa"/>
+          </w:tcPr>
+          <w:p>
+            <w:pPr>
+              <w:jc w:val="center"/>
+              <w:cnfStyle w:val="000000000000" w:firstRow="0" w:lastRow="0" w:firstColumn="0" w:lastColumn="0" w:oddVBand="0" w:evenVBand="0" w:oddHBand="0" w:evenHBand="0" w:firstRowFirstColumn="0" w:firstRowLastColumn="0" w:lastRowFirstColumn="0" w:lastRowLastColumn="0"/>
+              <w:rPr>
+                <w:sz w:val="24"/>
+              </w:rPr>
+            </w:pPr>
+            <w:r>
+              <w:rPr>
+                <w:sz w:val="24"/>
+              </w:rPr>
+              <w:t>A range was used to make them move towards each other and it was very short. This was also fixed by using the perceived objects list and move when in sight.</w:t>
+            </w:r>
+          </w:p>
+          <w:p>
+            <w:pPr>
+              <w:jc w:val="center"/>
+              <w:cnfStyle w:val="000000000000" w:firstRow="0" w:lastRow="0" w:firstColumn="0" w:lastColumn="0" w:oddVBand="0" w:evenVBand="0" w:oddHBand="0" w:evenHBand="0" w:firstRowFirstColumn="0" w:firstRowLastColumn="0" w:lastRowFirstColumn="0" w:lastRowLastColumn="0"/>
+              <w:rPr>
+                <w:sz w:val="24"/>
+              </w:rPr>
+            </w:pPr>
+          </w:p>
+        </w:tc>
+      </w:tr>
+      <w:tr>
+        <w:tc>
+          <w:tcPr>
+            <w:cnfStyle w:val="001000000000" w:firstRow="0" w:lastRow="0" w:firstColumn="1" w:lastColumn="0" w:oddVBand="0" w:evenVBand="0" w:oddHBand="0" w:evenHBand="0" w:firstRowFirstColumn="0" w:firstRowLastColumn="0" w:lastRowFirstColumn="0" w:lastRowLastColumn="0"/>
+            <w:tcW w:w="851" w:type="dxa"/>
+          </w:tcPr>
+          <w:p>
+            <w:pPr>
+              <w:jc w:val="center"/>
+              <w:rPr>
+                <w:b w:val="0"/>
+                <w:sz w:val="24"/>
+              </w:rPr>
+            </w:pPr>
+            <w:r>
+              <w:rPr>
+                <w:b w:val="0"/>
+                <w:sz w:val="24"/>
+              </w:rPr>
+              <w:t>6</w:t>
+            </w:r>
+          </w:p>
+        </w:tc>
+        <w:tc>
+          <w:tcPr>
+            <w:tcW w:w="1985" w:type="dxa"/>
+          </w:tcPr>
+          <w:p>
+            <w:pPr>
+              <w:jc w:val="center"/>
+              <w:cnfStyle w:val="000000000000" w:firstRow="0" w:lastRow="0" w:firstColumn="0" w:lastColumn="0" w:oddVBand="0" w:evenVBand="0" w:oddHBand="0" w:evenHBand="0" w:firstRowFirstColumn="0" w:firstRowLastColumn="0" w:lastRowFirstColumn="0" w:lastRowLastColumn="0"/>
+              <w:rPr>
+                <w:sz w:val="24"/>
+              </w:rPr>
+            </w:pPr>
+            <w:r>
+              <w:rPr>
+                <w:sz w:val="24"/>
+              </w:rPr>
+              <w:t>Attack Agent</w:t>
+            </w:r>
+          </w:p>
+        </w:tc>
+        <w:tc>
+          <w:tcPr>
+            <w:tcW w:w="2669" w:type="dxa"/>
+          </w:tcPr>
+          <w:p>
+            <w:pPr>
+              <w:jc w:val="center"/>
+              <w:cnfStyle w:val="000000000000" w:firstRow="0" w:lastRow="0" w:firstColumn="0" w:lastColumn="0" w:oddVBand="0" w:evenVBand="0" w:oddHBand="0" w:evenHBand="0" w:firstRowFirstColumn="0" w:firstRowLastColumn="0" w:lastRowFirstColumn="0" w:lastRowLastColumn="0"/>
+              <w:rPr>
+                <w:sz w:val="24"/>
+              </w:rPr>
+            </w:pPr>
+            <w:r>
+              <w:rPr>
+                <w:sz w:val="24"/>
+              </w:rPr>
+              <w:t>The entity should attack</w:t>
+            </w:r>
+            <w:r>
+              <w:rPr>
+                <w:sz w:val="24"/>
+              </w:rPr>
+              <w:t xml:space="preserve"> the other agent when close</w:t>
+            </w:r>
+          </w:p>
+        </w:tc>
+        <w:tc>
+          <w:tcPr>
+            <w:tcW w:w="2151" w:type="dxa"/>
+          </w:tcPr>
+          <w:p>
+            <w:pPr>
+              <w:jc w:val="center"/>
+              <w:cnfStyle w:val="000000000000" w:firstRow="0" w:lastRow="0" w:firstColumn="0" w:lastColumn="0" w:oddVBand="0" w:evenVBand="0" w:oddHBand="0" w:evenHBand="0" w:firstRowFirstColumn="0" w:firstRowLastColumn="0" w:lastRowFirstColumn="0" w:lastRowLastColumn="0"/>
+              <w:rPr>
+                <w:sz w:val="24"/>
+              </w:rPr>
+            </w:pPr>
+            <w:r>
+              <w:rPr>
+                <w:sz w:val="24"/>
+              </w:rPr>
+              <w:t>The entity attacks but health gets reduced very quickly</w:t>
+            </w:r>
+          </w:p>
+        </w:tc>
+        <w:tc>
+          <w:tcPr>
+            <w:tcW w:w="1275" w:type="dxa"/>
+          </w:tcPr>
+          <w:p>
+            <w:pPr>
+              <w:jc w:val="center"/>
+              <w:cnfStyle w:val="000000000000" w:firstRow="0" w:lastRow="0" w:firstColumn="0" w:lastColumn="0" w:oddVBand="0" w:evenVBand="0" w:oddHBand="0" w:evenHBand="0" w:firstRowFirstColumn="0" w:firstRowLastColumn="0" w:lastRowFirstColumn="0" w:lastRowLastColumn="0"/>
+              <w:rPr>
+                <w:sz w:val="24"/>
+              </w:rPr>
+            </w:pPr>
+            <w:r>
+              <w:rPr>
+                <w:sz w:val="24"/>
+              </w:rPr>
+              <w:t>Fail</w:t>
+            </w:r>
+          </w:p>
+        </w:tc>
+        <w:tc>
+          <w:tcPr>
+            <w:tcW w:w="2127" w:type="dxa"/>
+          </w:tcPr>
+          <w:p>
+            <w:pPr>
+              <w:jc w:val="center"/>
+              <w:cnfStyle w:val="000000000000" w:firstRow="0" w:lastRow="0" w:firstColumn="0" w:lastColumn="0" w:oddVBand="0" w:evenVBand="0" w:oddHBand="0" w:evenHBand="0" w:firstRowFirstColumn="0" w:firstRowLastColumn="0" w:lastRowFirstColumn="0" w:lastRowLastColumn="0"/>
+              <w:rPr>
+                <w:sz w:val="24"/>
+              </w:rPr>
+            </w:pPr>
+            <w:r>
+              <w:rPr>
+                <w:sz w:val="24"/>
+              </w:rPr>
+              <w:t>The attack function was called every frame which made the health deplete very fast.</w:t>
+            </w:r>
+            <w:r>
+              <w:rPr>
+                <w:sz w:val="24"/>
+              </w:rPr>
+              <w:t xml:space="preserve"> This was fixed by adding a delay before the action gets executed.</w:t>
+            </w:r>
+          </w:p>
+          <w:p>
+            <w:pPr>
+              <w:jc w:val="center"/>
+              <w:cnfStyle w:val="000000000000" w:firstRow="0" w:lastRow="0" w:firstColumn="0" w:lastColumn="0" w:oddVBand="0" w:evenVBand="0" w:oddHBand="0" w:evenHBand="0" w:firstRowFirstColumn="0" w:firstRowLastColumn="0" w:lastRowFirstColumn="0" w:lastRowLastColumn="0"/>
+              <w:rPr>
+                <w:sz w:val="24"/>
+              </w:rPr>
+            </w:pPr>
+          </w:p>
+        </w:tc>
+      </w:tr>
+      <w:tr>
+        <w:tc>
+          <w:tcPr>
+            <w:cnfStyle w:val="001000000000" w:firstRow="0" w:lastRow="0" w:firstColumn="1" w:lastColumn="0" w:oddVBand="0" w:evenVBand="0" w:oddHBand="0" w:evenHBand="0" w:firstRowFirstColumn="0" w:firstRowLastColumn="0" w:lastRowFirstColumn="0" w:lastRowLastColumn="0"/>
+            <w:tcW w:w="851" w:type="dxa"/>
+          </w:tcPr>
+          <w:p>
+            <w:pPr>
+              <w:jc w:val="center"/>
+              <w:rPr>
+                <w:b w:val="0"/>
+                <w:sz w:val="24"/>
+              </w:rPr>
+            </w:pPr>
+            <w:r>
+              <w:rPr>
+                <w:b w:val="0"/>
+                <w:sz w:val="24"/>
+              </w:rPr>
+              <w:t>7</w:t>
+            </w:r>
+          </w:p>
+        </w:tc>
+        <w:tc>
+          <w:tcPr>
+            <w:tcW w:w="1985" w:type="dxa"/>
+          </w:tcPr>
+          <w:p>
+            <w:pPr>
+              <w:jc w:val="center"/>
+              <w:cnfStyle w:val="000000000000" w:firstRow="0" w:lastRow="0" w:firstColumn="0" w:lastColumn="0" w:oddVBand="0" w:evenVBand="0" w:oddHBand="0" w:evenHBand="0" w:firstRowFirstColumn="0" w:firstRowLastColumn="0" w:lastRowFirstColumn="0" w:lastRowLastColumn="0"/>
+              <w:rPr>
+                <w:sz w:val="24"/>
+              </w:rPr>
+            </w:pPr>
+            <w:r>
+              <w:rPr>
+                <w:sz w:val="24"/>
+              </w:rPr>
+              <w:t>Flee Combat</w:t>
+            </w:r>
+          </w:p>
+        </w:tc>
+        <w:tc>
+          <w:tcPr>
+            <w:tcW w:w="2669" w:type="dxa"/>
+          </w:tcPr>
+          <w:p>
+            <w:pPr>
+              <w:jc w:val="center"/>
+              <w:cnfStyle w:val="000000000000" w:firstRow="0" w:lastRow="0" w:firstColumn="0" w:lastColumn="0" w:oddVBand="0" w:evenVBand="0" w:oddHBand="0" w:evenHBand="0" w:firstRowFirstColumn="0" w:firstRowLastColumn="0" w:lastRowFirstColumn="0" w:lastRowLastColumn="0"/>
+              <w:rPr>
+                <w:sz w:val="24"/>
+              </w:rPr>
+            </w:pPr>
+            <w:r>
+              <w:rPr>
+                <w:sz w:val="24"/>
+              </w:rPr>
+              <w:t>The entity should flee if its attack power is lower than the enemy or when low in health</w:t>
+            </w:r>
+          </w:p>
+          <w:p>
+            <w:pPr>
+              <w:jc w:val="center"/>
+              <w:cnfStyle w:val="000000000000" w:firstRow="0" w:lastRow="0" w:firstColumn="0" w:lastColumn="0" w:oddVBand="0" w:evenVBand="0" w:oddHBand="0" w:evenHBand="0" w:firstRowFirstColumn="0" w:firstRowLastColumn="0" w:lastRowFirstColumn="0" w:lastRowLastColumn="0"/>
+              <w:rPr>
+                <w:sz w:val="24"/>
+              </w:rPr>
+            </w:pPr>
+          </w:p>
+        </w:tc>
+        <w:tc>
+          <w:tcPr>
+            <w:tcW w:w="2151" w:type="dxa"/>
+          </w:tcPr>
+          <w:p>
+            <w:pPr>
+              <w:jc w:val="center"/>
+              <w:cnfStyle w:val="000000000000" w:firstRow="0" w:lastRow="0" w:firstColumn="0" w:lastColumn="0" w:oddVBand="0" w:evenVBand="0" w:oddHBand="0" w:evenHBand="0" w:firstRowFirstColumn="0" w:firstRowLastColumn="0" w:lastRowFirstColumn="0" w:lastRowLastColumn="0"/>
+              <w:rPr>
+                <w:sz w:val="24"/>
+              </w:rPr>
+            </w:pPr>
+            <w:r>
+              <w:rPr>
+                <w:sz w:val="24"/>
+              </w:rPr>
+              <w:t>The entity flees when needed to</w:t>
+            </w:r>
+          </w:p>
+        </w:tc>
+        <w:tc>
+          <w:tcPr>
+            <w:tcW w:w="1275" w:type="dxa"/>
+          </w:tcPr>
+          <w:p>
+            <w:pPr>
+              <w:jc w:val="center"/>
+              <w:cnfStyle w:val="000000000000" w:firstRow="0" w:lastRow="0" w:firstColumn="0" w:lastColumn="0" w:oddVBand="0" w:evenVBand="0" w:oddHBand="0" w:evenHBand="0" w:firstRowFirstColumn="0" w:firstRowLastColumn="0" w:lastRowFirstColumn="0" w:lastRowLastColumn="0"/>
+              <w:rPr>
+                <w:sz w:val="24"/>
+              </w:rPr>
+            </w:pPr>
+            <w:r>
+              <w:rPr>
+                <w:sz w:val="24"/>
+              </w:rPr>
+              <w:t>Pass</w:t>
+            </w:r>
+          </w:p>
+        </w:tc>
+        <w:tc>
+          <w:tcPr>
+            <w:tcW w:w="2127" w:type="dxa"/>
+          </w:tcPr>
+          <w:p>
+            <w:pPr>
+              <w:jc w:val="center"/>
+              <w:cnfStyle w:val="000000000000" w:firstRow="0" w:lastRow="0" w:firstColumn="0" w:lastColumn="0" w:oddVBand="0" w:evenVBand="0" w:oddHBand="0" w:evenHBand="0" w:firstRowFirstColumn="0" w:firstRowLastColumn="0" w:lastRowFirstColumn="0" w:lastRowLastColumn="0"/>
+              <w:rPr>
+                <w:sz w:val="24"/>
+              </w:rPr>
+            </w:pPr>
+            <w:r>
+              <w:rPr>
+                <w:sz w:val="24"/>
+              </w:rPr>
+              <w:t>-</w:t>
+            </w:r>
+          </w:p>
+        </w:tc>
+      </w:tr>
+      <w:tr>
+        <w:tc>
+          <w:tcPr>
+            <w:cnfStyle w:val="001000000000" w:firstRow="0" w:lastRow="0" w:firstColumn="1" w:lastColumn="0" w:oddVBand="0" w:evenVBand="0" w:oddHBand="0" w:evenHBand="0" w:firstRowFirstColumn="0" w:firstRowLastColumn="0" w:lastRowFirstColumn="0" w:lastRowLastColumn="0"/>
+            <w:tcW w:w="851" w:type="dxa"/>
+          </w:tcPr>
+          <w:p>
+            <w:pPr>
+              <w:jc w:val="center"/>
+              <w:rPr>
+                <w:b w:val="0"/>
+                <w:sz w:val="24"/>
+              </w:rPr>
+            </w:pPr>
+            <w:r>
+              <w:rPr>
+                <w:b w:val="0"/>
+                <w:sz w:val="24"/>
+              </w:rPr>
+              <w:t>8</w:t>
+            </w:r>
+          </w:p>
+        </w:tc>
+        <w:tc>
+          <w:tcPr>
+            <w:tcW w:w="1985" w:type="dxa"/>
+          </w:tcPr>
+          <w:p>
+            <w:pPr>
+              <w:jc w:val="center"/>
+              <w:cnfStyle w:val="000000000000" w:firstRow="0" w:lastRow="0" w:firstColumn="0" w:lastColumn="0" w:oddVBand="0" w:evenVBand="0" w:oddHBand="0" w:evenHBand="0" w:firstRowFirstColumn="0" w:firstRowLastColumn="0" w:lastRowFirstColumn="0" w:lastRowLastColumn="0"/>
+              <w:rPr>
+                <w:sz w:val="24"/>
+              </w:rPr>
+            </w:pPr>
+            <w:r>
+              <w:rPr>
+                <w:sz w:val="24"/>
+              </w:rPr>
+              <w:t>Resume Random Wander</w:t>
+            </w:r>
+          </w:p>
+        </w:tc>
+        <w:tc>
+          <w:tcPr>
+            <w:tcW w:w="2669" w:type="dxa"/>
+          </w:tcPr>
+          <w:p>
+            <w:pPr>
+              <w:jc w:val="center"/>
+              <w:cnfStyle w:val="000000000000" w:firstRow="0" w:lastRow="0" w:firstColumn="0" w:lastColumn="0" w:oddVBand="0" w:evenVBand="0" w:oddHBand="0" w:evenHBand="0" w:firstRowFirstColumn="0" w:firstRowLastColumn="0" w:lastRowFirstColumn="0" w:lastRowLastColumn="0"/>
+              <w:rPr>
+                <w:sz w:val="24"/>
+              </w:rPr>
+            </w:pPr>
+            <w:r>
+              <w:rPr>
+                <w:sz w:val="24"/>
+              </w:rPr>
+              <w:t>The entity should resume random wander if its opponent is fleeing</w:t>
+            </w:r>
+          </w:p>
+        </w:tc>
+        <w:tc>
+          <w:tcPr>
+            <w:tcW w:w="2151" w:type="dxa"/>
+          </w:tcPr>
+          <w:p>
+            <w:pPr>
+              <w:jc w:val="center"/>
+              <w:cnfStyle w:val="000000000000" w:firstRow="0" w:lastRow="0" w:firstColumn="0" w:lastColumn="0" w:oddVBand="0" w:evenVBand="0" w:oddHBand="0" w:evenHBand="0" w:firstRowFirstColumn="0" w:firstRowLastColumn="0" w:lastRowFirstColumn="0" w:lastRowLastColumn="0"/>
+              <w:rPr>
+                <w:sz w:val="24"/>
+              </w:rPr>
+            </w:pPr>
+            <w:r>
+              <w:rPr>
+                <w:sz w:val="24"/>
+              </w:rPr>
+              <w:t>The entity resumes random wander correctly</w:t>
+            </w:r>
+          </w:p>
+          <w:p>
+            <w:pPr>
+              <w:jc w:val="center"/>
+              <w:cnfStyle w:val="000000000000" w:firstRow="0" w:lastRow="0" w:firstColumn="0" w:lastColumn="0" w:oddVBand="0" w:evenVBand="0" w:oddHBand="0" w:evenHBand="0" w:firstRowFirstColumn="0" w:firstRowLastColumn="0" w:lastRowFirstColumn="0" w:lastRowLastColumn="0"/>
+              <w:rPr>
+                <w:sz w:val="24"/>
+              </w:rPr>
+            </w:pPr>
+          </w:p>
+        </w:tc>
+        <w:tc>
+          <w:tcPr>
+            <w:tcW w:w="1275" w:type="dxa"/>
+          </w:tcPr>
+          <w:p>
+            <w:pPr>
+              <w:jc w:val="center"/>
+              <w:cnfStyle w:val="000000000000" w:firstRow="0" w:lastRow="0" w:firstColumn="0" w:lastColumn="0" w:oddVBand="0" w:evenVBand="0" w:oddHBand="0" w:evenHBand="0" w:firstRowFirstColumn="0" w:firstRowLastColumn="0" w:lastRowFirstColumn="0" w:lastRowLastColumn="0"/>
+              <w:rPr>
+                <w:sz w:val="24"/>
+              </w:rPr>
+            </w:pPr>
+            <w:r>
+              <w:rPr>
+                <w:sz w:val="24"/>
+              </w:rPr>
+              <w:t>Pass</w:t>
+            </w:r>
+          </w:p>
+        </w:tc>
+        <w:tc>
+          <w:tcPr>
+            <w:tcW w:w="2127" w:type="dxa"/>
+          </w:tcPr>
+          <w:p>
+            <w:pPr>
+              <w:jc w:val="center"/>
+              <w:cnfStyle w:val="000000000000" w:firstRow="0" w:lastRow="0" w:firstColumn="0" w:lastColumn="0" w:oddVBand="0" w:evenVBand="0" w:oddHBand="0" w:evenHBand="0" w:firstRowFirstColumn="0" w:firstRowLastColumn="0" w:lastRowFirstColumn="0" w:lastRowLastColumn="0"/>
+              <w:rPr>
+                <w:sz w:val="24"/>
+              </w:rPr>
+            </w:pPr>
+            <w:r>
+              <w:rPr>
+                <w:sz w:val="24"/>
+              </w:rPr>
+              <w:t>-</w:t>
+            </w:r>
+          </w:p>
+        </w:tc>
+      </w:tr>
+      <w:tr>
+        <w:tc>
+          <w:tcPr>
+            <w:cnfStyle w:val="001000000000" w:firstRow="0" w:lastRow="0" w:firstColumn="1" w:lastColumn="0" w:oddVBand="0" w:evenVBand="0" w:oddHBand="0" w:evenHBand="0" w:firstRowFirstColumn="0" w:firstRowLastColumn="0" w:lastRowFirstColumn="0" w:lastRowLastColumn="0"/>
+            <w:tcW w:w="851" w:type="dxa"/>
+          </w:tcPr>
+          <w:p>
+            <w:pPr>
+              <w:jc w:val="center"/>
+              <w:rPr>
+                <w:b w:val="0"/>
+                <w:sz w:val="24"/>
+              </w:rPr>
+            </w:pPr>
+            <w:r>
+              <w:rPr>
+                <w:b w:val="0"/>
+                <w:sz w:val="24"/>
+              </w:rPr>
+              <w:t>9</w:t>
+            </w:r>
+          </w:p>
+        </w:tc>
+        <w:tc>
+          <w:tcPr>
+            <w:tcW w:w="1985" w:type="dxa"/>
+          </w:tcPr>
+          <w:p>
+            <w:pPr>
+              <w:jc w:val="center"/>
+              <w:cnfStyle w:val="000000000000" w:firstRow="0" w:lastRow="0" w:firstColumn="0" w:lastColumn="0" w:oddVBand="0" w:evenVBand="0" w:oddHBand="0" w:evenHBand="0" w:firstRowFirstColumn="0" w:firstRowLastColumn="0" w:lastRowFirstColumn="0" w:lastRowLastColumn="0"/>
+              <w:rPr>
+                <w:sz w:val="24"/>
+              </w:rPr>
+            </w:pPr>
+            <w:r>
+              <w:rPr>
+                <w:sz w:val="24"/>
+              </w:rPr>
+              <w:t>Multiple Objects</w:t>
+            </w:r>
+          </w:p>
+        </w:tc>
+        <w:tc>
+          <w:tcPr>
+            <w:tcW w:w="2669" w:type="dxa"/>
+          </w:tcPr>
+          <w:p>
+            <w:pPr>
+              <w:jc w:val="center"/>
+              <w:cnfStyle w:val="000000000000" w:firstRow="0" w:lastRow="0" w:firstColumn="0" w:lastColumn="0" w:oddVBand="0" w:evenVBand="0" w:oddHBand="0" w:evenHBand="0" w:firstRowFirstColumn="0" w:firstRowLastColumn="0" w:lastRowFirstColumn="0" w:lastRowLastColumn="0"/>
+              <w:rPr>
+                <w:sz w:val="24"/>
+              </w:rPr>
+            </w:pPr>
+            <w:r>
+              <w:rPr>
+                <w:sz w:val="24"/>
+              </w:rPr>
+              <w:t>The entity should interact with the closest object/entity</w:t>
+            </w:r>
+            <w:r>
+              <w:rPr>
+                <w:sz w:val="24"/>
+              </w:rPr>
+              <w:t xml:space="preserve"> if more are in sight</w:t>
+            </w:r>
+          </w:p>
+        </w:tc>
+        <w:tc>
+          <w:tcPr>
+            <w:tcW w:w="2151" w:type="dxa"/>
+          </w:tcPr>
+          <w:p>
+            <w:pPr>
+              <w:jc w:val="center"/>
+              <w:cnfStyle w:val="000000000000" w:firstRow="0" w:lastRow="0" w:firstColumn="0" w:lastColumn="0" w:oddVBand="0" w:evenVBand="0" w:oddHBand="0" w:evenHBand="0" w:firstRowFirstColumn="0" w:firstRowLastColumn="0" w:lastRowFirstColumn="0" w:lastRowLastColumn="0"/>
+              <w:rPr>
+                <w:sz w:val="24"/>
+              </w:rPr>
+            </w:pPr>
+            <w:r>
+              <w:rPr>
+                <w:sz w:val="24"/>
+              </w:rPr>
+              <w:t>The entity detects the closest object/entity properly and behaves appropriately</w:t>
+            </w:r>
+          </w:p>
+        </w:tc>
+        <w:tc>
+          <w:tcPr>
+            <w:tcW w:w="1275" w:type="dxa"/>
+          </w:tcPr>
+          <w:p>
+            <w:pPr>
+              <w:jc w:val="center"/>
+              <w:cnfStyle w:val="000000000000" w:firstRow="0" w:lastRow="0" w:firstColumn="0" w:lastColumn="0" w:oddVBand="0" w:evenVBand="0" w:oddHBand="0" w:evenHBand="0" w:firstRowFirstColumn="0" w:firstRowLastColumn="0" w:lastRowFirstColumn="0" w:lastRowLastColumn="0"/>
+              <w:rPr>
+                <w:sz w:val="24"/>
+              </w:rPr>
+            </w:pPr>
+            <w:r>
+              <w:rPr>
+                <w:sz w:val="24"/>
+              </w:rPr>
+              <w:t>Pass</w:t>
+            </w:r>
+          </w:p>
+        </w:tc>
+        <w:tc>
+          <w:tcPr>
+            <w:tcW w:w="2127" w:type="dxa"/>
+          </w:tcPr>
+          <w:p>
+            <w:pPr>
+              <w:jc w:val="center"/>
+              <w:cnfStyle w:val="000000000000" w:firstRow="0" w:lastRow="0" w:firstColumn="0" w:lastColumn="0" w:oddVBand="0" w:evenVBand="0" w:oddHBand="0" w:evenHBand="0" w:firstRowFirstColumn="0" w:firstRowLastColumn="0" w:lastRowFirstColumn="0" w:lastRowLastColumn="0"/>
+              <w:rPr>
+                <w:sz w:val="24"/>
+              </w:rPr>
+            </w:pPr>
+            <w:r>
+              <w:rPr>
+                <w:sz w:val="24"/>
+              </w:rPr>
+              <w:t>-</w:t>
+            </w:r>
+          </w:p>
+        </w:tc>
+      </w:tr>
+    </w:tbl>
+    <w:p>
+      <w:pPr>
+        <w:jc w:val="center"/>
+        <w:rPr>
+          <w:sz w:val="24"/>
+        </w:rPr>
+      </w:pPr>
+    </w:p>
+    <w:p>
+      <w:pPr>
+        <w:rPr>
+          <w:sz w:val="24"/>
+        </w:rPr>
+      </w:pPr>
+    </w:p>
+    <w:p>
+      <w:pPr>
+        <w:pStyle w:val="Heading1"/>
+      </w:pPr>
+      <w:r>
+        <w:lastRenderedPageBreak/>
         <w:t>Design Iterations:</w:t>
       </w:r>
     </w:p>
@@ -5842,26 +7215,97 @@
     </w:p>
     <w:p>
       <w:r>
+        <w:t>It was then realised that the entities had a sensing script attached to them</w:t>
+      </w:r>
+      <w:r>
+        <w:t xml:space="preserve"> which would add game objects into a dictionary</w:t>
+      </w:r>
+      <w:r>
+        <w:t xml:space="preserve"> which are in sight and then remove them when out of sight. But unfortunately</w:t>
+      </w:r>
+      <w:r>
+        <w:t>, only the names of the game objects in the dictionary can be used which wasn’t applicable for the design. So, a new list was created, and this was used to add and remove game objects appropriately. Instead of looping through every game object in the scene, it was improved to</w:t>
+      </w:r>
+      <w:r>
+        <w:t xml:space="preserve"> </w:t>
+      </w:r>
+      <w:r>
+        <w:t xml:space="preserve">loop through the objects that are in sight and find the closest one. </w:t>
+      </w:r>
+      <w:r>
+        <w:t>This improved performance and was also more logical.</w:t>
+      </w:r>
+    </w:p>
+    <w:p/>
+    <w:p/>
+    <w:p/>
+    <w:p/>
+    <w:p>
+      <w:pPr>
+        <w:pStyle w:val="Heading1"/>
+      </w:pPr>
+      <w:r>
         <w:lastRenderedPageBreak/>
-        <w:t>It was then realised that the entities had a sensing script attached to them</w:t>
-      </w:r>
-      <w:r>
-        <w:t xml:space="preserve"> which would add game objects into a dictionary</w:t>
-      </w:r>
-      <w:r>
-        <w:t xml:space="preserve"> which are in sight and then remove them when out of sight. But unfortunately</w:t>
-      </w:r>
-      <w:r>
-        <w:t>, only the names of the game objects in the dictionary can be used which wasn’t applicable for the design. So, a new list was created, and this was used to add and remove game objects appropriately. Instead of looping through every game object in the scene, it was improved to</w:t>
+        <w:t>Self-Evaluation:</w:t>
+      </w:r>
+    </w:p>
+    <w:p/>
+    <w:p>
+      <w:r>
+        <w:t xml:space="preserve">The presented level was a good stepping stone for me to implement a simple AI algorithm. </w:t>
+      </w:r>
+      <w:r>
+        <w:t>The AI agents only do a couple of actions such as moving and attacking depending on the situation. An algorithm which was easy to implement, easily understandable</w:t>
+      </w:r>
+      <w:r>
+        <w:t>,</w:t>
       </w:r>
       <w:r>
         <w:t xml:space="preserve"> </w:t>
       </w:r>
       <w:r>
-        <w:t xml:space="preserve">loop through the objects that are in sight and find the closest one. </w:t>
-      </w:r>
-      <w:r>
-        <w:t xml:space="preserve">This improved performance and was also more logical. </w:t>
+        <w:t>and apt for this game level was the decision tree algorithm. Having the algorithm chosen, a draft design had to be created to get started.</w:t>
+      </w:r>
+      <w:r>
+        <w:t xml:space="preserve"> With some base design, the code for the decision tree was implemented</w:t>
+      </w:r>
+      <w:r>
+        <w:t xml:space="preserve"> along with the action classes</w:t>
+      </w:r>
+      <w:r>
+        <w:t xml:space="preserve"> and performed my first test. It was successful and was a good start for the rest of my project. The decision tree went through so many iterations because a decision or an action was </w:t>
+      </w:r>
+      <w:r>
+        <w:t>forgotten,</w:t>
+      </w:r>
+      <w:r>
+        <w:t xml:space="preserve"> and the tree </w:t>
+      </w:r>
+      <w:r>
+        <w:t>had to be changed appropriately</w:t>
+      </w:r>
+      <w:r>
+        <w:t>.</w:t>
+      </w:r>
+      <w:r>
+        <w:t xml:space="preserve"> </w:t>
+      </w:r>
+      <w:r>
+        <w:t>Only a small number of problems were encountered which weren’t too severe and was also completed in a short span of tim</w:t>
+      </w:r>
+      <w:r>
+        <w:t>e.</w:t>
+      </w:r>
+    </w:p>
+    <w:p>
+      <w:r>
+        <w:t>Improvements to this project can be done be allocating a cone vision to the agents for extra precision in locating game objects</w:t>
+      </w:r>
+      <w:r>
+        <w:t xml:space="preserve">. Implementing a patrol route to the agents can also help the agents to move around the level more accurately rather than moving back and forth at times. </w:t>
+      </w:r>
+      <w:r>
+        <w:t xml:space="preserve">It can also be improved by adding a recharge timer to the health kits so that they’re not active all the time. As of now, if the agents fight near health kit, they would automatically pick up the health kit and fight indefinitely. </w:t>
       </w:r>
       <w:bookmarkStart w:id="6" w:name="_GoBack"/>
       <w:bookmarkEnd w:id="6"/>
@@ -6588,6 +8032,82 @@
       <w:ind w:left="220"/>
     </w:pPr>
   </w:style>
+  <w:style w:type="table" w:styleId="TableGrid">
+    <w:name w:val="Table Grid"/>
+    <w:basedOn w:val="TableNormal"/>
+    <w:uiPriority w:val="39"/>
+    <w:rsid w:val="007230A3"/>
+    <w:pPr>
+      <w:spacing w:after="0" w:line="240" w:lineRule="auto"/>
+    </w:pPr>
+    <w:tblPr>
+      <w:tblBorders>
+        <w:top w:val="single" w:sz="4" w:space="0" w:color="auto"/>
+        <w:left w:val="single" w:sz="4" w:space="0" w:color="auto"/>
+        <w:bottom w:val="single" w:sz="4" w:space="0" w:color="auto"/>
+        <w:right w:val="single" w:sz="4" w:space="0" w:color="auto"/>
+        <w:insideH w:val="single" w:sz="4" w:space="0" w:color="auto"/>
+        <w:insideV w:val="single" w:sz="4" w:space="0" w:color="auto"/>
+      </w:tblBorders>
+    </w:tblPr>
+  </w:style>
+  <w:style w:type="table" w:styleId="GridTable1Light">
+    <w:name w:val="Grid Table 1 Light"/>
+    <w:basedOn w:val="TableNormal"/>
+    <w:uiPriority w:val="46"/>
+    <w:rsid w:val="007230A3"/>
+    <w:pPr>
+      <w:spacing w:after="0" w:line="240" w:lineRule="auto"/>
+    </w:pPr>
+    <w:tblPr>
+      <w:tblStyleRowBandSize w:val="1"/>
+      <w:tblStyleColBandSize w:val="1"/>
+      <w:tblBorders>
+        <w:top w:val="single" w:sz="4" w:space="0" w:color="999999" w:themeColor="text1" w:themeTint="66"/>
+        <w:left w:val="single" w:sz="4" w:space="0" w:color="999999" w:themeColor="text1" w:themeTint="66"/>
+        <w:bottom w:val="single" w:sz="4" w:space="0" w:color="999999" w:themeColor="text1" w:themeTint="66"/>
+        <w:right w:val="single" w:sz="4" w:space="0" w:color="999999" w:themeColor="text1" w:themeTint="66"/>
+        <w:insideH w:val="single" w:sz="4" w:space="0" w:color="999999" w:themeColor="text1" w:themeTint="66"/>
+        <w:insideV w:val="single" w:sz="4" w:space="0" w:color="999999" w:themeColor="text1" w:themeTint="66"/>
+      </w:tblBorders>
+    </w:tblPr>
+    <w:tblStylePr w:type="firstRow">
+      <w:rPr>
+        <w:b/>
+        <w:bCs/>
+      </w:rPr>
+      <w:tblPr/>
+      <w:tcPr>
+        <w:tcBorders>
+          <w:bottom w:val="single" w:sz="12" w:space="0" w:color="666666" w:themeColor="text1" w:themeTint="99"/>
+        </w:tcBorders>
+      </w:tcPr>
+    </w:tblStylePr>
+    <w:tblStylePr w:type="lastRow">
+      <w:rPr>
+        <w:b/>
+        <w:bCs/>
+      </w:rPr>
+      <w:tblPr/>
+      <w:tcPr>
+        <w:tcBorders>
+          <w:top w:val="double" w:sz="2" w:space="0" w:color="666666" w:themeColor="text1" w:themeTint="99"/>
+        </w:tcBorders>
+      </w:tcPr>
+    </w:tblStylePr>
+    <w:tblStylePr w:type="firstCol">
+      <w:rPr>
+        <w:b/>
+        <w:bCs/>
+      </w:rPr>
+    </w:tblStylePr>
+    <w:tblStylePr w:type="lastCol">
+      <w:rPr>
+        <w:b/>
+        <w:bCs/>
+      </w:rPr>
+    </w:tblStylePr>
+  </w:style>
 </w:styles>
 </file>
 
@@ -6910,7 +8430,7 @@
 </file>
 
 <file path=customXml/itemProps2.xml><?xml version="1.0" encoding="utf-8"?>
-<ds:datastoreItem xmlns:ds="http://schemas.openxmlformats.org/officeDocument/2006/customXml" ds:itemID="{F7436212-8BF7-4763-B341-B43F29184220}">
+<ds:datastoreItem xmlns:ds="http://schemas.openxmlformats.org/officeDocument/2006/customXml" ds:itemID="{35D20E45-4962-4C0D-ADBB-CB1B333584AF}">
   <ds:schemaRefs>
     <ds:schemaRef ds:uri="http://schemas.openxmlformats.org/officeDocument/2006/bibliography"/>
   </ds:schemaRefs>

</xml_diff>